<commit_message>
feature: adding waste-management microservice
</commit_message>
<xml_diff>
--- a/documentation/Arquitectura y toma de decisiones.docx
+++ b/documentation/Arquitectura y toma de decisiones.docx
@@ -4,30 +4,27 @@
   <w:body>
     <w:p>
       <w:pPr>
-        <w:pStyle w:val="19"/>
+        <w:pStyle w:val="22"/>
         <w:rPr>
           <w:rFonts w:hint="default"/>
           <w:color w:val="123BB6"/>
-          <w:lang/>
         </w:rPr>
       </w:pPr>
       <w:r>
         <w:rPr>
           <w:rFonts w:hint="default"/>
           <w:color w:val="123BB6"/>
-          <w:lang/>
         </w:rPr>
         <w:t>Decisiones basadas en la arquitectura</w:t>
       </w:r>
     </w:p>
     <w:p>
       <w:pPr>
-        <w:pStyle w:val="19"/>
+        <w:pStyle w:val="22"/>
         <w:rPr>
           <w:rFonts w:hint="default"/>
           <w:b/>
           <w:bCs/>
-          <w:lang/>
         </w:rPr>
       </w:pPr>
       <w:r>
@@ -35,44 +32,60 @@
           <w:rFonts w:hint="default"/>
           <w:b/>
           <w:bCs/>
-          <w:lang/>
         </w:rPr>
         <w:t>Objetivo1: Creación de los micro-servicios</w:t>
       </w:r>
-      <w:bookmarkStart w:id="0" w:name="_GoBack"/>
-      <w:bookmarkEnd w:id="0"/>
-    </w:p>
-    <w:p>
-      <w:pPr>
-        <w:pStyle w:val="19"/>
-      </w:pPr>
-      <w:r>
-        <w:t xml:space="preserve">Para dividir las entidades en dos microservicios coherentes, </w:t>
-      </w:r>
-      <w:r>
-        <w:rPr>
-          <w:rFonts w:hint="default"/>
-          <w:lang/>
-        </w:rPr>
-        <w:t>aplicaremos</w:t>
-      </w:r>
-      <w:r>
-        <w:t xml:space="preserve"> principio de </w:t>
-      </w:r>
-      <w:r>
-        <w:rPr>
+    </w:p>
+    <w:p>
+      <w:pPr>
+        <w:pStyle w:val="22"/>
+        <w:rPr>
+          <w:rFonts w:hint="default"/>
           <w:b/>
           <w:bCs/>
         </w:rPr>
-        <w:t>Dominio Limitado</w:t>
-      </w:r>
-      <w:r>
-        <w:t xml:space="preserve"> (Bounded Context) de </w:t>
-      </w:r>
-      <w:r>
-        <w:rPr>
+      </w:pPr>
+      <w:r>
+        <w:rPr>
+          <w:rFonts w:hint="default"/>
           <w:b/>
           <w:bCs/>
+          <w:sz w:val="28"/>
+          <w:szCs w:val="28"/>
+        </w:rPr>
+        <w:t>Decisión sobre los micro-servicios:</w:t>
+      </w:r>
+    </w:p>
+    <w:p>
+      <w:pPr>
+        <w:pStyle w:val="22"/>
+      </w:pPr>
+      <w:r>
+        <w:t xml:space="preserve">Para dividir las entidades en dos microservicios coherentes, </w:t>
+      </w:r>
+      <w:r>
+        <w:rPr>
+          <w:rFonts w:hint="default"/>
+        </w:rPr>
+        <w:t>aplicaremos</w:t>
+      </w:r>
+      <w:r>
+        <w:t xml:space="preserve"> principio de </w:t>
+      </w:r>
+      <w:r>
+        <w:rPr>
+          <w:b/>
+          <w:bCs/>
+        </w:rPr>
+        <w:t>Dominio Limitado</w:t>
+      </w:r>
+      <w:r>
+        <w:t xml:space="preserve"> (Bounded Context) de </w:t>
+      </w:r>
+      <w:r>
+        <w:rPr>
+          <w:b/>
+          <w:bCs/>
         </w:rPr>
         <w:t>Diseño Dirigido por el Dominio</w:t>
       </w:r>
@@ -82,7 +95,6 @@
       <w:r>
         <w:rPr>
           <w:rFonts w:hint="default"/>
-          <w:lang/>
         </w:rPr>
         <w:t>del</w:t>
       </w:r>
@@ -92,7 +104,7 @@
     </w:p>
     <w:p>
       <w:pPr>
-        <w:pStyle w:val="19"/>
+        <w:pStyle w:val="22"/>
       </w:pPr>
       <w:r>
         <w:t xml:space="preserve">En </w:t>
@@ -100,7 +112,6 @@
       <w:r>
         <w:rPr>
           <w:rFonts w:hint="default"/>
-          <w:lang/>
         </w:rPr>
         <w:t>en nuestro caso</w:t>
       </w:r>
@@ -110,7 +121,6 @@
       <w:r>
         <w:rPr>
           <w:rFonts w:hint="default"/>
-          <w:lang/>
         </w:rPr>
         <w:t>hay</w:t>
       </w:r>
@@ -120,7 +130,7 @@
     </w:p>
     <w:p>
       <w:pPr>
-        <w:pStyle w:val="19"/>
+        <w:pStyle w:val="22"/>
         <w:numPr>
           <w:ilvl w:val="0"/>
           <w:numId w:val="1"/>
@@ -139,7 +149,7 @@
     </w:p>
     <w:p>
       <w:pPr>
-        <w:pStyle w:val="19"/>
+        <w:pStyle w:val="22"/>
         <w:numPr>
           <w:ilvl w:val="0"/>
           <w:numId w:val="1"/>
@@ -158,12 +168,11 @@
     </w:p>
     <w:p>
       <w:pPr>
-        <w:pStyle w:val="19"/>
-      </w:pPr>
-      <w:r>
-        <w:rPr>
-          <w:rFonts w:hint="default"/>
-          <w:lang/>
+        <w:pStyle w:val="22"/>
+      </w:pPr>
+      <w:r>
+        <w:rPr>
+          <w:rFonts w:hint="default"/>
         </w:rPr>
         <w:t>Por lo que se decidió aplicar la siguiente división</w:t>
       </w:r>
@@ -173,7 +182,7 @@
     </w:p>
     <w:p>
       <w:pPr>
-        <w:pStyle w:val="19"/>
+        <w:pStyle w:val="22"/>
       </w:pPr>
       <w:r>
         <w:rPr>
@@ -188,7 +197,7 @@
     </w:p>
     <w:p>
       <w:pPr>
-        <w:pStyle w:val="19"/>
+        <w:pStyle w:val="22"/>
         <w:numPr>
           <w:ilvl w:val="0"/>
           <w:numId w:val="2"/>
@@ -207,7 +216,7 @@
     </w:p>
     <w:p>
       <w:pPr>
-        <w:pStyle w:val="19"/>
+        <w:pStyle w:val="22"/>
         <w:numPr>
           <w:ilvl w:val="0"/>
           <w:numId w:val="2"/>
@@ -226,7 +235,7 @@
     </w:p>
     <w:p>
       <w:pPr>
-        <w:pStyle w:val="19"/>
+        <w:pStyle w:val="22"/>
       </w:pPr>
       <w:r>
         <w:rPr>
@@ -241,7 +250,7 @@
     </w:p>
     <w:p>
       <w:pPr>
-        <w:pStyle w:val="19"/>
+        <w:pStyle w:val="22"/>
         <w:numPr>
           <w:ilvl w:val="0"/>
           <w:numId w:val="2"/>
@@ -260,7 +269,7 @@
     </w:p>
     <w:p>
       <w:pPr>
-        <w:pStyle w:val="19"/>
+        <w:pStyle w:val="22"/>
       </w:pPr>
       <w:r>
         <w:t xml:space="preserve">La entidad </w:t>
@@ -278,7 +287,6 @@
       <w:r>
         <w:rPr>
           <w:rFonts w:hint="default"/>
-          <w:lang/>
         </w:rPr>
         <w:t>ahora tiene</w:t>
       </w:r>
@@ -320,7 +328,6 @@
         <w:bidi w:val="0"/>
         <w:rPr>
           <w:rFonts w:hint="default"/>
-          <w:lang/>
         </w:rPr>
       </w:pPr>
       <w:r>
@@ -329,7 +336,7 @@
     </w:p>
     <w:p>
       <w:pPr>
-        <w:pStyle w:val="22"/>
+        <w:pStyle w:val="25"/>
         <w:bidi w:val="0"/>
         <w:rPr>
           <w:rFonts w:hint="default" w:ascii="Courier New" w:hAnsi="Courier New" w:cs="Courier New"/>
@@ -344,7 +351,7 @@
     </w:p>
     <w:p>
       <w:pPr>
-        <w:pStyle w:val="22"/>
+        <w:pStyle w:val="25"/>
         <w:bidi w:val="0"/>
         <w:rPr>
           <w:rFonts w:hint="default" w:ascii="Courier New" w:hAnsi="Courier New" w:cs="Courier New"/>
@@ -359,7 +366,7 @@
     </w:p>
     <w:p>
       <w:pPr>
-        <w:pStyle w:val="22"/>
+        <w:pStyle w:val="25"/>
         <w:bidi w:val="0"/>
         <w:rPr>
           <w:rFonts w:hint="default" w:ascii="Courier New" w:hAnsi="Courier New" w:cs="Courier New"/>
@@ -374,7 +381,7 @@
     </w:p>
     <w:p>
       <w:pPr>
-        <w:pStyle w:val="22"/>
+        <w:pStyle w:val="25"/>
         <w:bidi w:val="0"/>
         <w:rPr>
           <w:rFonts w:hint="default" w:ascii="Courier New" w:hAnsi="Courier New" w:cs="Courier New"/>
@@ -389,7 +396,7 @@
     </w:p>
     <w:p>
       <w:pPr>
-        <w:pStyle w:val="22"/>
+        <w:pStyle w:val="25"/>
         <w:bidi w:val="0"/>
         <w:rPr>
           <w:rFonts w:hint="default" w:ascii="Courier New" w:hAnsi="Courier New" w:cs="Courier New"/>
@@ -404,7 +411,7 @@
     </w:p>
     <w:p>
       <w:pPr>
-        <w:pStyle w:val="22"/>
+        <w:pStyle w:val="25"/>
         <w:bidi w:val="0"/>
         <w:rPr>
           <w:rFonts w:hint="default" w:ascii="Courier New" w:hAnsi="Courier New" w:cs="Courier New"/>
@@ -439,7 +446,7 @@
     </w:p>
     <w:p>
       <w:pPr>
-        <w:pStyle w:val="22"/>
+        <w:pStyle w:val="25"/>
         <w:bidi w:val="0"/>
         <w:rPr>
           <w:rFonts w:hint="default" w:ascii="Courier New" w:hAnsi="Courier New" w:cs="Courier New"/>
@@ -449,25 +456,12 @@
         <w:rPr>
           <w:rFonts w:hint="default" w:ascii="Courier New" w:hAnsi="Courier New" w:cs="Courier New"/>
         </w:rPr>
-        <w:t xml:space="preserve">    private List&lt;Long</w:t>
-      </w:r>
-      <w:r>
-        <w:rPr>
-          <w:rFonts w:hint="default" w:ascii="Courier New" w:hAnsi="Courier New" w:cs="Courier New"/>
-          <w:lang/>
-        </w:rPr>
-        <w:t xml:space="preserve">&gt; </w:t>
-      </w:r>
-      <w:r>
-        <w:rPr>
-          <w:rFonts w:hint="default" w:ascii="Courier New" w:hAnsi="Courier New" w:cs="Courier New"/>
-        </w:rPr>
-        <w:t>listOfWasteCenterAuthorizationIds;</w:t>
-      </w:r>
-    </w:p>
-    <w:p>
-      <w:pPr>
-        <w:pStyle w:val="22"/>
+        <w:t xml:space="preserve">    private List&lt;Long&gt; listOfWasteCenterAuthorizationIds;</w:t>
+      </w:r>
+    </w:p>
+    <w:p>
+      <w:pPr>
+        <w:pStyle w:val="25"/>
         <w:bidi w:val="0"/>
         <w:rPr>
           <w:rFonts w:hint="default" w:ascii="Courier New" w:hAnsi="Courier New" w:cs="Courier New"/>
@@ -482,7 +476,7 @@
     </w:p>
     <w:p>
       <w:pPr>
-        <w:pStyle w:val="22"/>
+        <w:pStyle w:val="25"/>
         <w:bidi w:val="0"/>
         <w:rPr>
           <w:rFonts w:hint="default" w:ascii="Courier New" w:hAnsi="Courier New" w:cs="Courier New"/>
@@ -497,7 +491,7 @@
     </w:p>
     <w:p>
       <w:pPr>
-        <w:pStyle w:val="22"/>
+        <w:pStyle w:val="25"/>
         <w:bidi w:val="0"/>
         <w:rPr>
           <w:rFonts w:hint="default" w:ascii="Courier New" w:hAnsi="Courier New" w:cs="Courier New"/>
@@ -512,7 +506,7 @@
     </w:p>
     <w:p>
       <w:pPr>
-        <w:pStyle w:val="22"/>
+        <w:pStyle w:val="25"/>
         <w:bidi w:val="0"/>
         <w:rPr>
           <w:rFonts w:hint="default" w:ascii="Courier New" w:hAnsi="Courier New" w:cs="Courier New"/>
@@ -527,7 +521,7 @@
     </w:p>
     <w:p>
       <w:pPr>
-        <w:pStyle w:val="22"/>
+        <w:pStyle w:val="25"/>
         <w:bidi w:val="0"/>
         <w:rPr>
           <w:rFonts w:hint="default" w:ascii="Courier New" w:hAnsi="Courier New" w:cs="Courier New"/>
@@ -542,15 +536,15 @@
     </w:p>
     <w:p>
       <w:pPr>
-        <w:pStyle w:val="22"/>
-        <w:rPr>
-          <w:rFonts w:hint="default" w:ascii="Courier New" w:hAnsi="Courier New" w:cs="Courier New"/>
-        </w:rPr>
-      </w:pPr>
-    </w:p>
-    <w:p>
-      <w:pPr>
-        <w:pStyle w:val="22"/>
+        <w:pStyle w:val="25"/>
+        <w:rPr>
+          <w:rFonts w:hint="default" w:ascii="Courier New" w:hAnsi="Courier New" w:cs="Courier New"/>
+        </w:rPr>
+      </w:pPr>
+    </w:p>
+    <w:p>
+      <w:pPr>
+        <w:pStyle w:val="25"/>
         <w:rPr>
           <w:rFonts w:hint="default" w:ascii="Courier New" w:hAnsi="Courier New" w:cs="Courier New"/>
         </w:rPr>
@@ -564,7 +558,7 @@
     </w:p>
     <w:p>
       <w:pPr>
-        <w:pStyle w:val="22"/>
+        <w:pStyle w:val="25"/>
         <w:rPr>
           <w:rFonts w:hint="default" w:ascii="Courier New" w:hAnsi="Courier New" w:cs="Courier New"/>
         </w:rPr>
@@ -578,7 +572,7 @@
     </w:p>
     <w:p>
       <w:pPr>
-        <w:pStyle w:val="22"/>
+        <w:pStyle w:val="25"/>
         <w:rPr>
           <w:rFonts w:hint="default" w:ascii="Courier New" w:hAnsi="Courier New" w:cs="Courier New"/>
         </w:rPr>
@@ -592,7 +586,7 @@
     </w:p>
     <w:p>
       <w:pPr>
-        <w:pStyle w:val="22"/>
+        <w:pStyle w:val="25"/>
         <w:rPr>
           <w:rFonts w:hint="default" w:ascii="Courier New" w:hAnsi="Courier New" w:cs="Courier New"/>
         </w:rPr>
@@ -606,7 +600,7 @@
     </w:p>
     <w:p>
       <w:pPr>
-        <w:pStyle w:val="22"/>
+        <w:pStyle w:val="25"/>
         <w:rPr>
           <w:rFonts w:hint="default" w:ascii="Courier New" w:hAnsi="Courier New" w:cs="Courier New"/>
         </w:rPr>
@@ -620,7 +614,7 @@
     </w:p>
     <w:p>
       <w:pPr>
-        <w:pStyle w:val="22"/>
+        <w:pStyle w:val="25"/>
         <w:rPr>
           <w:rFonts w:hint="default" w:ascii="Courier New" w:hAnsi="Courier New" w:cs="Courier New"/>
         </w:rPr>
@@ -634,7 +628,7 @@
     </w:p>
     <w:p>
       <w:pPr>
-        <w:pStyle w:val="22"/>
+        <w:pStyle w:val="25"/>
         <w:rPr>
           <w:rFonts w:hint="default" w:ascii="Courier New" w:hAnsi="Courier New" w:cs="Courier New"/>
         </w:rPr>
@@ -648,7 +642,7 @@
     </w:p>
     <w:p>
       <w:pPr>
-        <w:pStyle w:val="22"/>
+        <w:pStyle w:val="25"/>
       </w:pPr>
       <w:r>
         <w:t>}</w:t>
@@ -665,50 +659,255 @@
     </w:p>
     <w:p>
       <w:pPr>
+        <w:pStyle w:val="25"/>
+        <w:rPr>
+          <w:rFonts w:hint="default" w:ascii="Courier New" w:hAnsi="Courier New" w:cs="Courier New"/>
+        </w:rPr>
+      </w:pPr>
+      <w:r>
+        <w:rPr>
+          <w:rFonts w:hint="default" w:ascii="Courier New" w:hAnsi="Courier New" w:cs="Courier New"/>
+        </w:rPr>
+        <w:t>public class WasteCenterAuthorizationEntity {</w:t>
+      </w:r>
+    </w:p>
+    <w:p>
+      <w:pPr>
+        <w:pStyle w:val="25"/>
+        <w:rPr>
+          <w:rFonts w:hint="default" w:ascii="Courier New" w:hAnsi="Courier New" w:cs="Courier New"/>
+        </w:rPr>
+      </w:pPr>
+      <w:r>
+        <w:rPr>
+          <w:rFonts w:hint="default" w:ascii="Courier New" w:hAnsi="Courier New" w:cs="Courier New"/>
+        </w:rPr>
+        <w:t xml:space="preserve">    private Long id;</w:t>
+      </w:r>
+    </w:p>
+    <w:p>
+      <w:pPr>
+        <w:pStyle w:val="25"/>
+        <w:rPr>
+          <w:rFonts w:hint="default" w:ascii="Courier New" w:hAnsi="Courier New" w:cs="Courier New"/>
+        </w:rPr>
+      </w:pPr>
+      <w:r>
+        <w:rPr>
+          <w:rFonts w:hint="default" w:ascii="Courier New" w:hAnsi="Courier New" w:cs="Courier New"/>
+        </w:rPr>
+        <w:t xml:space="preserve">    private String authorizationNumber;</w:t>
+      </w:r>
+    </w:p>
+    <w:p>
+      <w:pPr>
+        <w:pStyle w:val="25"/>
+        <w:rPr>
+          <w:rFonts w:hint="default" w:ascii="Courier New" w:hAnsi="Courier New" w:cs="Courier New"/>
+        </w:rPr>
+      </w:pPr>
+      <w:r>
+        <w:rPr>
+          <w:rFonts w:hint="default" w:ascii="Courier New" w:hAnsi="Courier New" w:cs="Courier New"/>
+        </w:rPr>
+        <w:t>}</w:t>
+      </w:r>
+    </w:p>
+    <w:p>
+      <w:pPr>
         <w:pStyle w:val="22"/>
-        <w:rPr>
-          <w:rFonts w:hint="default" w:ascii="Courier New" w:hAnsi="Courier New" w:cs="Courier New"/>
-        </w:rPr>
-      </w:pPr>
-      <w:r>
-        <w:rPr>
-          <w:rFonts w:hint="default" w:ascii="Courier New" w:hAnsi="Courier New" w:cs="Courier New"/>
-        </w:rPr>
-        <w:t>public class WasteCenterAuthorizationEntity {</w:t>
+      </w:pPr>
+      <w:r>
+        <w:t>Con esta división, cada microservicio tiene su propia base de datos y lógica de negocio, lo que permite que se desarrollen, desplieguen y escale de manera independiente. Además, la comunicación entre microservicios se puede realizar mediante llamadas a API REST.</w:t>
       </w:r>
     </w:p>
     <w:p>
       <w:pPr>
         <w:pStyle w:val="22"/>
         <w:rPr>
-          <w:rFonts w:hint="default" w:ascii="Courier New" w:hAnsi="Courier New" w:cs="Courier New"/>
-        </w:rPr>
-      </w:pPr>
-      <w:r>
-        <w:rPr>
-          <w:rFonts w:hint="default" w:ascii="Courier New" w:hAnsi="Courier New" w:cs="Courier New"/>
-        </w:rPr>
-        <w:t xml:space="preserve">    private Long id;</w:t>
+          <w:rFonts w:hint="default"/>
+          <w:b/>
+          <w:bCs/>
+        </w:rPr>
+      </w:pPr>
+      <w:r>
+        <w:rPr>
+          <w:rFonts w:hint="default"/>
+          <w:b/>
+          <w:bCs/>
+          <w:sz w:val="28"/>
+          <w:szCs w:val="28"/>
+        </w:rPr>
+        <w:t>Decisión sobre la composición de las clases:</w:t>
+      </w:r>
+      <w:r>
+        <w:rPr>
+          <w:rFonts w:hint="default"/>
+          <w:b/>
+          <w:bCs/>
+        </w:rPr>
+        <w:t xml:space="preserve"> </w:t>
       </w:r>
     </w:p>
     <w:p>
       <w:pPr>
         <w:pStyle w:val="22"/>
         <w:rPr>
-          <w:rFonts w:hint="default" w:ascii="Courier New" w:hAnsi="Courier New" w:cs="Courier New"/>
-        </w:rPr>
-      </w:pPr>
-      <w:r>
-        <w:rPr>
-          <w:rFonts w:hint="default" w:ascii="Courier New" w:hAnsi="Courier New" w:cs="Courier New"/>
-        </w:rPr>
-        <w:t xml:space="preserve">    private String authorizationNumber;</w:t>
+          <w:rFonts w:hint="default"/>
+        </w:rPr>
+      </w:pPr>
+      <w:r>
+        <w:rPr>
+          <w:rFonts w:hint="default"/>
+        </w:rPr>
+        <w:t xml:space="preserve">Se extrae a una clase AuditableBase.java de tipo abstracta los campos comunes de fines meramente auditables y se extiende en las clases entidades de esta. De esta manera, el </w:t>
+      </w:r>
+      <w:r>
+        <w:rPr>
+          <w:rFonts w:hint="default"/>
+          <w:lang w:eastAsia="zh-CN"/>
+        </w:rPr>
+        <w:t xml:space="preserve">Principio de Responsabilidad Única </w:t>
+      </w:r>
+      <w:r>
+        <w:rPr>
+          <w:rFonts w:hint="default"/>
+          <w:b/>
+          <w:bCs/>
+          <w:lang w:eastAsia="zh-CN"/>
+        </w:rPr>
+        <w:t>(Single Responsibility Principle)</w:t>
+      </w:r>
+      <w:r>
+        <w:rPr>
+          <w:rFonts w:hint="default"/>
+          <w:lang w:eastAsia="zh-CN"/>
+        </w:rPr>
+        <w:t xml:space="preserve"> </w:t>
+      </w:r>
+      <w:r>
+        <w:rPr>
+          <w:rFonts w:hint="default"/>
+        </w:rPr>
+        <w:t>queda mejor implementado.</w:t>
       </w:r>
     </w:p>
     <w:p>
       <w:pPr>
         <w:pStyle w:val="22"/>
         <w:rPr>
+          <w:rFonts w:hint="default"/>
+        </w:rPr>
+      </w:pPr>
+    </w:p>
+    <w:p>
+      <w:pPr>
+        <w:pStyle w:val="25"/>
+        <w:rPr>
+          <w:rFonts w:hint="default" w:ascii="Courier New" w:hAnsi="Courier New" w:cs="Courier New"/>
+        </w:rPr>
+      </w:pPr>
+      <w:r>
+        <w:rPr>
+          <w:rFonts w:hint="default" w:ascii="Courier New" w:hAnsi="Courier New" w:cs="Courier New"/>
+        </w:rPr>
+        <w:t>public abstract class AuditableBase {</w:t>
+      </w:r>
+      <w:r>
+        <w:rPr>
+          <w:rFonts w:hint="default" w:ascii="Courier New" w:hAnsi="Courier New" w:cs="Courier New"/>
+        </w:rPr>
+        <w:br w:type="textWrapping"/>
+      </w:r>
+      <w:r>
+        <w:rPr>
+          <w:rFonts w:hint="default" w:ascii="Courier New" w:hAnsi="Courier New" w:cs="Courier New"/>
+        </w:rPr>
+        <w:br w:type="textWrapping"/>
+      </w:r>
+      <w:r>
+        <w:rPr>
+          <w:rFonts w:hint="default" w:ascii="Courier New" w:hAnsi="Courier New" w:cs="Courier New"/>
+        </w:rPr>
+        <w:t xml:space="preserve">    @CreationTimestamp</w:t>
+      </w:r>
+      <w:r>
+        <w:rPr>
+          <w:rFonts w:hint="default" w:ascii="Courier New" w:hAnsi="Courier New" w:cs="Courier New"/>
+        </w:rPr>
+        <w:br w:type="textWrapping"/>
+      </w:r>
+      <w:r>
+        <w:rPr>
+          <w:rFonts w:hint="default" w:ascii="Courier New" w:hAnsi="Courier New" w:cs="Courier New"/>
+        </w:rPr>
+        <w:t xml:space="preserve">    private Date createdDate;</w:t>
+      </w:r>
+      <w:r>
+        <w:rPr>
+          <w:rFonts w:hint="default" w:ascii="Courier New" w:hAnsi="Courier New" w:cs="Courier New"/>
+        </w:rPr>
+        <w:br w:type="textWrapping"/>
+      </w:r>
+      <w:r>
+        <w:rPr>
+          <w:rFonts w:hint="default" w:ascii="Courier New" w:hAnsi="Courier New" w:cs="Courier New"/>
+        </w:rPr>
+        <w:br w:type="textWrapping"/>
+      </w:r>
+      <w:r>
+        <w:rPr>
+          <w:rFonts w:hint="default" w:ascii="Courier New" w:hAnsi="Courier New" w:cs="Courier New"/>
+        </w:rPr>
+        <w:t xml:space="preserve">    @UpdateTimestamp</w:t>
+      </w:r>
+      <w:r>
+        <w:rPr>
+          <w:rFonts w:hint="default" w:ascii="Courier New" w:hAnsi="Courier New" w:cs="Courier New"/>
+        </w:rPr>
+        <w:br w:type="textWrapping"/>
+      </w:r>
+      <w:r>
+        <w:rPr>
+          <w:rFonts w:hint="default" w:ascii="Courier New" w:hAnsi="Courier New" w:cs="Courier New"/>
+        </w:rPr>
+        <w:t xml:space="preserve">    private Date lastModifiedDate;</w:t>
+      </w:r>
+      <w:r>
+        <w:rPr>
+          <w:rFonts w:hint="default" w:ascii="Courier New" w:hAnsi="Courier New" w:cs="Courier New"/>
+        </w:rPr>
+        <w:br w:type="textWrapping"/>
+      </w:r>
+      <w:r>
+        <w:rPr>
+          <w:rFonts w:hint="default" w:ascii="Courier New" w:hAnsi="Courier New" w:cs="Courier New"/>
+        </w:rPr>
+        <w:br w:type="textWrapping"/>
+      </w:r>
+      <w:r>
+        <w:rPr>
+          <w:rFonts w:hint="default" w:ascii="Courier New" w:hAnsi="Courier New" w:cs="Courier New"/>
+        </w:rPr>
+        <w:t xml:space="preserve">    @Version</w:t>
+      </w:r>
+      <w:r>
+        <w:rPr>
+          <w:rFonts w:hint="default" w:ascii="Courier New" w:hAnsi="Courier New" w:cs="Courier New"/>
+        </w:rPr>
+        <w:br w:type="textWrapping"/>
+      </w:r>
+      <w:r>
+        <w:rPr>
+          <w:rFonts w:hint="default" w:ascii="Courier New" w:hAnsi="Courier New" w:cs="Courier New"/>
+        </w:rPr>
+        <w:t xml:space="preserve">    private Long version;</w:t>
+      </w:r>
+    </w:p>
+    <w:p>
+      <w:pPr>
+        <w:pStyle w:val="25"/>
+        <w:rPr>
           <w:rFonts w:hint="default" w:ascii="Courier New" w:hAnsi="Courier New" w:cs="Courier New"/>
         </w:rPr>
       </w:pPr>
@@ -721,15 +920,632 @@
     </w:p>
     <w:p>
       <w:pPr>
-        <w:pStyle w:val="19"/>
-      </w:pPr>
-      <w:r>
-        <w:t>Con esta división, cada microservicio tiene su propia base de datos y lógica de negocio, lo que permite que se desarrollen, desplieguen y escale de manera independiente. Además, la comunicación entre microservicios se puede realizar mediante llamadas a API REST.</w:t>
-      </w:r>
-    </w:p>
-    <w:p>
-      <w:pPr>
-        <w:pStyle w:val="19"/>
+        <w:pStyle w:val="22"/>
+        <w:rPr>
+          <w:rFonts w:hint="default"/>
+        </w:rPr>
+      </w:pPr>
+    </w:p>
+    <w:p>
+      <w:pPr>
+        <w:pStyle w:val="22"/>
+        <w:rPr>
+          <w:rFonts w:hint="default"/>
+          <w:b/>
+          <w:bCs/>
+          <w:sz w:val="28"/>
+          <w:szCs w:val="28"/>
+        </w:rPr>
+      </w:pPr>
+      <w:r>
+        <w:rPr>
+          <w:rFonts w:hint="default"/>
+          <w:b/>
+          <w:bCs/>
+          <w:sz w:val="28"/>
+          <w:szCs w:val="28"/>
+        </w:rPr>
+        <w:t xml:space="preserve">Decisión sobre la </w:t>
+      </w:r>
+      <w:r>
+        <w:rPr>
+          <w:rFonts w:hint="default"/>
+          <w:b/>
+          <w:bCs/>
+          <w:sz w:val="28"/>
+          <w:szCs w:val="28"/>
+          <w:lang/>
+        </w:rPr>
+        <w:t>comunicación entre los microservicios</w:t>
+      </w:r>
+      <w:r>
+        <w:rPr>
+          <w:rFonts w:hint="default"/>
+          <w:b/>
+          <w:bCs/>
+          <w:sz w:val="28"/>
+          <w:szCs w:val="28"/>
+        </w:rPr>
+        <w:t>:</w:t>
+      </w:r>
+    </w:p>
+    <w:p>
+      <w:pPr>
+        <w:pStyle w:val="22"/>
+        <w:rPr>
+          <w:rFonts w:hint="default" w:ascii="Roboto" w:hAnsi="Roboto" w:eastAsia="Roboto" w:cs="Roboto"/>
+          <w:b w:val="0"/>
+          <w:bCs w:val="0"/>
+          <w:i w:val="0"/>
+          <w:iCs w:val="0"/>
+          <w:caps w:val="0"/>
+          <w:color w:val="111111"/>
+          <w:spacing w:val="0"/>
+          <w:sz w:val="24"/>
+          <w:szCs w:val="24"/>
+          <w:lang/>
+        </w:rPr>
+      </w:pPr>
+      <w:r>
+        <w:rPr>
+          <w:rFonts w:hint="default"/>
+          <w:b w:val="0"/>
+          <w:bCs w:val="0"/>
+          <w:sz w:val="24"/>
+          <w:szCs w:val="24"/>
+          <w:lang/>
+        </w:rPr>
+        <w:t xml:space="preserve">Se decidió por el uso de </w:t>
+      </w:r>
+      <w:r>
+        <w:rPr>
+          <w:rFonts w:hint="default"/>
+          <w:b/>
+          <w:bCs/>
+          <w:sz w:val="24"/>
+          <w:szCs w:val="24"/>
+          <w:lang/>
+        </w:rPr>
+        <w:t>Feign</w:t>
+      </w:r>
+      <w:r>
+        <w:rPr>
+          <w:rFonts w:hint="default"/>
+          <w:b w:val="0"/>
+          <w:bCs w:val="0"/>
+          <w:sz w:val="24"/>
+          <w:szCs w:val="24"/>
+          <w:lang/>
+        </w:rPr>
+        <w:t>, debido a las siguientes ventajas:</w:t>
+      </w:r>
+    </w:p>
+    <w:p>
+      <w:pPr>
+        <w:keepNext w:val="0"/>
+        <w:keepLines w:val="0"/>
+        <w:widowControl/>
+        <w:numPr>
+          <w:ilvl w:val="0"/>
+          <w:numId w:val="3"/>
+        </w:numPr>
+        <w:suppressLineNumbers w:val="0"/>
+        <w:spacing w:before="0" w:beforeAutospacing="1" w:after="0" w:afterAutospacing="1"/>
+        <w:ind w:left="425" w:leftChars="0" w:hanging="425" w:firstLineChars="0"/>
+      </w:pPr>
+      <w:r>
+        <w:rPr>
+          <w:rFonts w:hint="default" w:ascii="Roboto" w:hAnsi="Roboto" w:eastAsia="Roboto" w:cs="Roboto"/>
+          <w:i w:val="0"/>
+          <w:iCs w:val="0"/>
+          <w:caps w:val="0"/>
+          <w:color w:val="111111"/>
+          <w:spacing w:val="0"/>
+          <w:sz w:val="24"/>
+          <w:szCs w:val="24"/>
+          <w:shd w:val="clear" w:fill="F7F7F7"/>
+        </w:rPr>
+        <w:t>Es un cliente web declarativo que simplifica la escritura de clientes de servicios web.</w:t>
+      </w:r>
+    </w:p>
+    <w:p>
+      <w:pPr>
+        <w:keepNext w:val="0"/>
+        <w:keepLines w:val="0"/>
+        <w:widowControl/>
+        <w:numPr>
+          <w:ilvl w:val="0"/>
+          <w:numId w:val="3"/>
+        </w:numPr>
+        <w:suppressLineNumbers w:val="0"/>
+        <w:spacing w:before="0" w:beforeAutospacing="1" w:after="0" w:afterAutospacing="1"/>
+        <w:ind w:left="425" w:leftChars="0" w:hanging="425" w:firstLineChars="0"/>
+      </w:pPr>
+      <w:r>
+        <w:rPr>
+          <w:rFonts w:hint="default" w:ascii="Roboto" w:hAnsi="Roboto" w:eastAsia="Roboto" w:cs="Roboto"/>
+          <w:i w:val="0"/>
+          <w:iCs w:val="0"/>
+          <w:caps w:val="0"/>
+          <w:color w:val="111111"/>
+          <w:spacing w:val="0"/>
+          <w:sz w:val="24"/>
+          <w:szCs w:val="24"/>
+          <w:shd w:val="clear" w:fill="F7F7F7"/>
+        </w:rPr>
+        <w:t>Está más orientado al lado del servidor, especialmente en microservicios basados en Spring Cloud.</w:t>
+      </w:r>
+    </w:p>
+    <w:p>
+      <w:pPr>
+        <w:keepNext w:val="0"/>
+        <w:keepLines w:val="0"/>
+        <w:widowControl/>
+        <w:numPr>
+          <w:ilvl w:val="0"/>
+          <w:numId w:val="3"/>
+        </w:numPr>
+        <w:suppressLineNumbers w:val="0"/>
+        <w:spacing w:before="0" w:beforeAutospacing="1" w:after="0" w:afterAutospacing="1"/>
+        <w:ind w:left="425" w:leftChars="0" w:hanging="425" w:firstLineChars="0"/>
+      </w:pPr>
+      <w:r>
+        <w:rPr>
+          <w:rFonts w:hint="default" w:ascii="Roboto" w:hAnsi="Roboto" w:eastAsia="Roboto" w:cs="Roboto"/>
+          <w:i w:val="0"/>
+          <w:iCs w:val="0"/>
+          <w:caps w:val="0"/>
+          <w:color w:val="111111"/>
+          <w:spacing w:val="0"/>
+          <w:sz w:val="24"/>
+          <w:szCs w:val="24"/>
+          <w:shd w:val="clear" w:fill="F7F7F7"/>
+        </w:rPr>
+        <w:t>Proporciona soporte para anotaciones de Spring MVC y se integra bien con Eureka.</w:t>
+      </w:r>
+    </w:p>
+    <w:p>
+      <w:pPr>
+        <w:pStyle w:val="15"/>
+        <w:keepNext w:val="0"/>
+        <w:keepLines w:val="0"/>
+        <w:widowControl/>
+        <w:suppressLineNumbers w:val="0"/>
+        <w:pBdr>
+          <w:top w:val="none" w:color="auto" w:sz="0" w:space="0"/>
+          <w:left w:val="none" w:color="auto" w:sz="0" w:space="0"/>
+          <w:bottom w:val="none" w:color="auto" w:sz="0" w:space="0"/>
+          <w:right w:val="none" w:color="auto" w:sz="0" w:space="0"/>
+        </w:pBdr>
+        <w:shd w:val="clear" w:fill="F7F7F7"/>
+        <w:spacing w:before="180" w:beforeAutospacing="0" w:after="0" w:afterAutospacing="0"/>
+        <w:ind w:left="0" w:right="0" w:firstLine="0"/>
+        <w:rPr>
+          <w:rFonts w:hint="default" w:ascii="Roboto" w:hAnsi="Roboto" w:eastAsia="Roboto" w:cs="Roboto"/>
+          <w:i w:val="0"/>
+          <w:iCs w:val="0"/>
+          <w:caps w:val="0"/>
+          <w:color w:val="111111"/>
+          <w:spacing w:val="0"/>
+          <w:sz w:val="24"/>
+          <w:szCs w:val="24"/>
+          <w:lang/>
+        </w:rPr>
+      </w:pPr>
+    </w:p>
+    <w:p>
+      <w:pPr>
+        <w:keepNext w:val="0"/>
+        <w:keepLines w:val="0"/>
+        <w:widowControl/>
+        <w:suppressLineNumbers w:val="0"/>
+        <w:jc w:val="left"/>
+        <w:rPr>
+          <w:rFonts w:hint="default" w:ascii="Roboto" w:hAnsi="Roboto" w:eastAsia="Roboto" w:cs="Roboto"/>
+          <w:i w:val="0"/>
+          <w:iCs w:val="0"/>
+          <w:caps w:val="0"/>
+          <w:color w:val="111111"/>
+          <w:spacing w:val="0"/>
+          <w:kern w:val="0"/>
+          <w:sz w:val="24"/>
+          <w:szCs w:val="24"/>
+          <w:shd w:val="clear" w:fill="F7F7F7"/>
+          <w:lang w:val="en-US" w:eastAsia="zh-CN" w:bidi="ar"/>
+        </w:rPr>
+      </w:pPr>
+      <w:r>
+        <w:rPr>
+          <w:rFonts w:ascii="Roboto" w:hAnsi="Roboto" w:eastAsia="Roboto" w:cs="Roboto"/>
+          <w:i w:val="0"/>
+          <w:iCs w:val="0"/>
+          <w:caps w:val="0"/>
+          <w:color w:val="111111"/>
+          <w:spacing w:val="0"/>
+          <w:kern w:val="0"/>
+          <w:sz w:val="24"/>
+          <w:szCs w:val="24"/>
+          <w:shd w:val="clear" w:fill="F7F7F7"/>
+          <w:lang w:val="en-US" w:eastAsia="zh-CN" w:bidi="ar"/>
+        </w:rPr>
+        <w:t xml:space="preserve">Para manejar respuestas negativas en </w:t>
+      </w:r>
+      <w:r>
+        <w:rPr>
+          <w:rFonts w:hint="default" w:ascii="Roboto" w:hAnsi="Roboto" w:eastAsia="Roboto" w:cs="Roboto"/>
+          <w:i w:val="0"/>
+          <w:iCs w:val="0"/>
+          <w:caps w:val="0"/>
+          <w:color w:val="111111"/>
+          <w:spacing w:val="0"/>
+          <w:kern w:val="0"/>
+          <w:sz w:val="24"/>
+          <w:szCs w:val="24"/>
+          <w:shd w:val="clear" w:fill="F7F7F7"/>
+          <w:lang w:eastAsia="zh-CN" w:bidi="ar"/>
+        </w:rPr>
+        <w:t>el</w:t>
+      </w:r>
+      <w:r>
+        <w:rPr>
+          <w:rFonts w:ascii="Roboto" w:hAnsi="Roboto" w:eastAsia="Roboto" w:cs="Roboto"/>
+          <w:i w:val="0"/>
+          <w:iCs w:val="0"/>
+          <w:caps w:val="0"/>
+          <w:color w:val="111111"/>
+          <w:spacing w:val="0"/>
+          <w:kern w:val="0"/>
+          <w:sz w:val="24"/>
+          <w:szCs w:val="24"/>
+          <w:shd w:val="clear" w:fill="F7F7F7"/>
+          <w:lang w:val="en-US" w:eastAsia="zh-CN" w:bidi="ar"/>
+        </w:rPr>
+        <w:t xml:space="preserve"> servicio Feign sin interrumpir el flujo de </w:t>
+      </w:r>
+      <w:r>
+        <w:rPr>
+          <w:rFonts w:hint="default" w:ascii="Roboto" w:hAnsi="Roboto" w:eastAsia="Roboto" w:cs="Roboto"/>
+          <w:i w:val="0"/>
+          <w:iCs w:val="0"/>
+          <w:caps w:val="0"/>
+          <w:color w:val="111111"/>
+          <w:spacing w:val="0"/>
+          <w:kern w:val="0"/>
+          <w:sz w:val="24"/>
+          <w:szCs w:val="24"/>
+          <w:shd w:val="clear" w:fill="F7F7F7"/>
+          <w:lang w:eastAsia="zh-CN" w:bidi="ar"/>
+        </w:rPr>
+        <w:t>la</w:t>
+      </w:r>
+      <w:r>
+        <w:rPr>
+          <w:rFonts w:ascii="Roboto" w:hAnsi="Roboto" w:eastAsia="Roboto" w:cs="Roboto"/>
+          <w:i w:val="0"/>
+          <w:iCs w:val="0"/>
+          <w:caps w:val="0"/>
+          <w:color w:val="111111"/>
+          <w:spacing w:val="0"/>
+          <w:kern w:val="0"/>
+          <w:sz w:val="24"/>
+          <w:szCs w:val="24"/>
+          <w:shd w:val="clear" w:fill="F7F7F7"/>
+          <w:lang w:val="en-US" w:eastAsia="zh-CN" w:bidi="ar"/>
+        </w:rPr>
+        <w:t xml:space="preserve"> aplicación, </w:t>
+      </w:r>
+      <w:r>
+        <w:rPr>
+          <w:rFonts w:hint="default" w:ascii="Roboto" w:hAnsi="Roboto" w:eastAsia="Roboto" w:cs="Roboto"/>
+          <w:i w:val="0"/>
+          <w:iCs w:val="0"/>
+          <w:caps w:val="0"/>
+          <w:color w:val="111111"/>
+          <w:spacing w:val="0"/>
+          <w:kern w:val="0"/>
+          <w:sz w:val="24"/>
+          <w:szCs w:val="24"/>
+          <w:shd w:val="clear" w:fill="F7F7F7"/>
+          <w:lang w:eastAsia="zh-CN" w:bidi="ar"/>
+        </w:rPr>
+        <w:t>de decidió</w:t>
+      </w:r>
+      <w:r>
+        <w:rPr>
+          <w:rFonts w:ascii="Roboto" w:hAnsi="Roboto" w:eastAsia="Roboto" w:cs="Roboto"/>
+          <w:i w:val="0"/>
+          <w:iCs w:val="0"/>
+          <w:caps w:val="0"/>
+          <w:color w:val="111111"/>
+          <w:spacing w:val="0"/>
+          <w:kern w:val="0"/>
+          <w:sz w:val="24"/>
+          <w:szCs w:val="24"/>
+          <w:shd w:val="clear" w:fill="F7F7F7"/>
+          <w:lang w:val="en-US" w:eastAsia="zh-CN" w:bidi="ar"/>
+        </w:rPr>
+        <w:t xml:space="preserve"> implementar un patrón de</w:t>
+      </w:r>
+      <w:r>
+        <w:rPr>
+          <w:rFonts w:hint="default" w:ascii="Roboto" w:hAnsi="Roboto" w:eastAsia="Roboto" w:cs="Roboto"/>
+          <w:i w:val="0"/>
+          <w:iCs w:val="0"/>
+          <w:caps w:val="0"/>
+          <w:color w:val="111111"/>
+          <w:spacing w:val="0"/>
+          <w:kern w:val="0"/>
+          <w:sz w:val="24"/>
+          <w:szCs w:val="24"/>
+          <w:shd w:val="clear" w:fill="F7F7F7"/>
+          <w:lang w:val="en-US" w:eastAsia="zh-CN" w:bidi="ar"/>
+        </w:rPr>
+        <w:t> </w:t>
+      </w:r>
+      <w:r>
+        <w:rPr>
+          <w:rStyle w:val="16"/>
+          <w:rFonts w:hint="default" w:ascii="Roboto" w:hAnsi="Roboto" w:eastAsia="Roboto" w:cs="Roboto"/>
+          <w:i w:val="0"/>
+          <w:iCs w:val="0"/>
+          <w:caps w:val="0"/>
+          <w:color w:val="111111"/>
+          <w:spacing w:val="0"/>
+          <w:kern w:val="0"/>
+          <w:sz w:val="24"/>
+          <w:szCs w:val="24"/>
+          <w:shd w:val="clear" w:fill="F7F7F7"/>
+          <w:lang w:val="en-US" w:eastAsia="zh-CN" w:bidi="ar"/>
+        </w:rPr>
+        <w:t>fallback</w:t>
+      </w:r>
+      <w:r>
+        <w:rPr>
+          <w:rFonts w:hint="default" w:ascii="Roboto" w:hAnsi="Roboto" w:eastAsia="Roboto" w:cs="Roboto"/>
+          <w:i w:val="0"/>
+          <w:iCs w:val="0"/>
+          <w:caps w:val="0"/>
+          <w:color w:val="111111"/>
+          <w:spacing w:val="0"/>
+          <w:kern w:val="0"/>
+          <w:sz w:val="24"/>
+          <w:szCs w:val="24"/>
+          <w:shd w:val="clear" w:fill="F7F7F7"/>
+          <w:lang w:val="en-US" w:eastAsia="zh-CN" w:bidi="ar"/>
+        </w:rPr>
+        <w:t>. Este patrón permite definir una clase que se ejecutará como respaldo en caso de que la llamada al servicio falle.</w:t>
+      </w:r>
+    </w:p>
+    <w:p>
+      <w:pPr>
+        <w:keepNext w:val="0"/>
+        <w:keepLines w:val="0"/>
+        <w:widowControl/>
+        <w:suppressLineNumbers w:val="0"/>
+        <w:jc w:val="left"/>
+        <w:rPr>
+          <w:rFonts w:hint="default" w:ascii="Roboto" w:hAnsi="Roboto" w:eastAsia="Roboto" w:cs="Roboto"/>
+          <w:i w:val="0"/>
+          <w:iCs w:val="0"/>
+          <w:caps w:val="0"/>
+          <w:color w:val="111111"/>
+          <w:spacing w:val="0"/>
+          <w:kern w:val="0"/>
+          <w:sz w:val="24"/>
+          <w:szCs w:val="24"/>
+          <w:shd w:val="clear" w:fill="F7F7F7"/>
+          <w:lang w:val="en-US" w:eastAsia="zh-CN" w:bidi="ar"/>
+        </w:rPr>
+      </w:pPr>
+    </w:p>
+    <w:p>
+      <w:pPr>
+        <w:keepNext w:val="0"/>
+        <w:keepLines w:val="0"/>
+        <w:widowControl/>
+        <w:suppressLineNumbers w:val="0"/>
+        <w:jc w:val="left"/>
+      </w:pPr>
+      <w:r>
+        <w:rPr>
+          <w:rFonts w:hint="default" w:ascii="Roboto" w:hAnsi="Roboto" w:eastAsia="Roboto" w:cs="Roboto"/>
+          <w:i w:val="0"/>
+          <w:iCs w:val="0"/>
+          <w:caps w:val="0"/>
+          <w:color w:val="111111"/>
+          <w:spacing w:val="0"/>
+          <w:kern w:val="0"/>
+          <w:sz w:val="24"/>
+          <w:szCs w:val="24"/>
+          <w:shd w:val="clear" w:fill="F7F7F7"/>
+          <w:lang w:eastAsia="zh-CN" w:bidi="ar"/>
+        </w:rPr>
+        <w:t>Además se decidió por el uso de</w:t>
+      </w:r>
+      <w:r>
+        <w:rPr>
+          <w:rFonts w:hint="default" w:ascii="Roboto" w:hAnsi="Roboto" w:eastAsia="Roboto" w:cs="Roboto"/>
+          <w:i w:val="0"/>
+          <w:iCs w:val="0"/>
+          <w:caps w:val="0"/>
+          <w:color w:val="111111"/>
+          <w:spacing w:val="0"/>
+          <w:kern w:val="0"/>
+          <w:sz w:val="24"/>
+          <w:szCs w:val="24"/>
+          <w:shd w:val="clear" w:fill="F7F7F7"/>
+          <w:lang w:val="en-US" w:eastAsia="zh-CN" w:bidi="ar"/>
+        </w:rPr>
+        <w:t> </w:t>
+      </w:r>
+      <w:r>
+        <w:rPr>
+          <w:rStyle w:val="16"/>
+          <w:rFonts w:hint="default" w:ascii="Roboto" w:hAnsi="Roboto" w:eastAsia="Roboto" w:cs="Roboto"/>
+          <w:i w:val="0"/>
+          <w:iCs w:val="0"/>
+          <w:caps w:val="0"/>
+          <w:color w:val="111111"/>
+          <w:spacing w:val="0"/>
+          <w:kern w:val="0"/>
+          <w:sz w:val="24"/>
+          <w:szCs w:val="24"/>
+          <w:shd w:val="clear" w:fill="F7F7F7"/>
+          <w:lang w:val="en-US" w:eastAsia="zh-CN" w:bidi="ar"/>
+        </w:rPr>
+        <w:t>Hystrix</w:t>
+      </w:r>
+      <w:r>
+        <w:rPr>
+          <w:rFonts w:hint="default" w:ascii="Roboto" w:hAnsi="Roboto" w:eastAsia="Roboto" w:cs="Roboto"/>
+          <w:i w:val="0"/>
+          <w:iCs w:val="0"/>
+          <w:caps w:val="0"/>
+          <w:color w:val="111111"/>
+          <w:spacing w:val="0"/>
+          <w:kern w:val="0"/>
+          <w:sz w:val="24"/>
+          <w:szCs w:val="24"/>
+          <w:shd w:val="clear" w:fill="F7F7F7"/>
+          <w:lang w:val="en-US" w:eastAsia="zh-CN" w:bidi="ar"/>
+        </w:rPr>
+        <w:t xml:space="preserve"> para un control más avanzado de los mecanismos de tolerancia a fallos. </w:t>
+      </w:r>
+      <w:r>
+        <w:rPr>
+          <w:rFonts w:hint="default" w:ascii="Roboto" w:hAnsi="Roboto" w:eastAsia="Roboto" w:cs="Roboto"/>
+          <w:b/>
+          <w:bCs/>
+          <w:i w:val="0"/>
+          <w:iCs w:val="0"/>
+          <w:caps w:val="0"/>
+          <w:color w:val="111111"/>
+          <w:spacing w:val="0"/>
+          <w:kern w:val="0"/>
+          <w:sz w:val="24"/>
+          <w:szCs w:val="24"/>
+          <w:shd w:val="clear" w:fill="F7F7F7"/>
+          <w:lang w:val="en-US" w:eastAsia="zh-CN" w:bidi="ar"/>
+        </w:rPr>
+        <w:t>Hystrix</w:t>
+      </w:r>
+      <w:r>
+        <w:rPr>
+          <w:rFonts w:hint="default" w:ascii="Roboto" w:hAnsi="Roboto" w:eastAsia="Roboto" w:cs="Roboto"/>
+          <w:i w:val="0"/>
+          <w:iCs w:val="0"/>
+          <w:caps w:val="0"/>
+          <w:color w:val="111111"/>
+          <w:spacing w:val="0"/>
+          <w:kern w:val="0"/>
+          <w:sz w:val="24"/>
+          <w:szCs w:val="24"/>
+          <w:shd w:val="clear" w:fill="F7F7F7"/>
+          <w:lang w:val="en-US" w:eastAsia="zh-CN" w:bidi="ar"/>
+        </w:rPr>
+        <w:t xml:space="preserve"> te permite definir métodos de </w:t>
+      </w:r>
+      <w:r>
+        <w:rPr>
+          <w:rFonts w:hint="default" w:ascii="Roboto" w:hAnsi="Roboto" w:eastAsia="Roboto" w:cs="Roboto"/>
+          <w:b/>
+          <w:bCs/>
+          <w:i w:val="0"/>
+          <w:iCs w:val="0"/>
+          <w:caps w:val="0"/>
+          <w:color w:val="111111"/>
+          <w:spacing w:val="0"/>
+          <w:kern w:val="0"/>
+          <w:sz w:val="24"/>
+          <w:szCs w:val="24"/>
+          <w:shd w:val="clear" w:fill="F7F7F7"/>
+          <w:lang w:val="en-US" w:eastAsia="zh-CN" w:bidi="ar"/>
+        </w:rPr>
+        <w:t>fallback</w:t>
+      </w:r>
+      <w:r>
+        <w:rPr>
+          <w:rFonts w:hint="default" w:ascii="Roboto" w:hAnsi="Roboto" w:eastAsia="Roboto" w:cs="Roboto"/>
+          <w:i w:val="0"/>
+          <w:iCs w:val="0"/>
+          <w:caps w:val="0"/>
+          <w:color w:val="111111"/>
+          <w:spacing w:val="0"/>
+          <w:kern w:val="0"/>
+          <w:sz w:val="24"/>
+          <w:szCs w:val="24"/>
+          <w:shd w:val="clear" w:fill="F7F7F7"/>
+          <w:lang w:val="en-US" w:eastAsia="zh-CN" w:bidi="ar"/>
+        </w:rPr>
+        <w:t>, timeouts, y circuit breakers para manejar fallos en las llamadas a servicios remotos.</w:t>
+      </w:r>
+      <w:bookmarkStart w:id="0" w:name="_GoBack"/>
+      <w:bookmarkEnd w:id="0"/>
+    </w:p>
+    <w:p>
+      <w:pPr>
+        <w:keepNext w:val="0"/>
+        <w:keepLines w:val="0"/>
+        <w:widowControl/>
+        <w:suppressLineNumbers w:val="0"/>
+        <w:jc w:val="left"/>
+        <w:rPr>
+          <w:rFonts w:hint="default" w:ascii="Roboto" w:hAnsi="Roboto" w:eastAsia="Roboto" w:cs="Roboto"/>
+          <w:i w:val="0"/>
+          <w:iCs w:val="0"/>
+          <w:caps w:val="0"/>
+          <w:color w:val="111111"/>
+          <w:spacing w:val="0"/>
+          <w:kern w:val="0"/>
+          <w:sz w:val="24"/>
+          <w:szCs w:val="24"/>
+          <w:shd w:val="clear" w:fill="F7F7F7"/>
+          <w:lang w:eastAsia="zh-CN" w:bidi="ar"/>
+        </w:rPr>
+      </w:pPr>
+    </w:p>
+    <w:p>
+      <w:pPr>
+        <w:pStyle w:val="15"/>
+        <w:keepNext w:val="0"/>
+        <w:keepLines w:val="0"/>
+        <w:widowControl/>
+        <w:suppressLineNumbers w:val="0"/>
+        <w:pBdr>
+          <w:top w:val="none" w:color="auto" w:sz="0" w:space="0"/>
+          <w:left w:val="none" w:color="auto" w:sz="0" w:space="0"/>
+          <w:bottom w:val="none" w:color="auto" w:sz="0" w:space="0"/>
+          <w:right w:val="none" w:color="auto" w:sz="0" w:space="0"/>
+        </w:pBdr>
+        <w:shd w:val="clear" w:fill="F7F7F7"/>
+        <w:spacing w:before="180" w:beforeAutospacing="0" w:after="0" w:afterAutospacing="0"/>
+        <w:ind w:left="0" w:right="0" w:firstLine="0"/>
+        <w:rPr>
+          <w:rFonts w:hint="default" w:ascii="Roboto" w:hAnsi="Roboto" w:eastAsia="Roboto" w:cs="Roboto"/>
+          <w:i w:val="0"/>
+          <w:iCs w:val="0"/>
+          <w:caps w:val="0"/>
+          <w:color w:val="111111"/>
+          <w:spacing w:val="0"/>
+          <w:sz w:val="24"/>
+          <w:szCs w:val="24"/>
+          <w:lang/>
+        </w:rPr>
+      </w:pPr>
+    </w:p>
+    <w:p>
+      <w:pPr>
+        <w:pStyle w:val="22"/>
+        <w:rPr>
+          <w:rFonts w:hint="default"/>
+          <w:b/>
+          <w:bCs/>
+        </w:rPr>
+      </w:pPr>
+    </w:p>
+    <w:p>
+      <w:pPr>
+        <w:pStyle w:val="22"/>
       </w:pPr>
     </w:p>
     <w:sectPr>
@@ -747,17 +1563,15 @@
 <w:hdr xmlns:wpc="http://schemas.microsoft.com/office/word/2010/wordprocessingCanvas" xmlns:mc="http://schemas.openxmlformats.org/markup-compatibility/2006" xmlns:o="urn:schemas-microsoft-com:office:office" xmlns:r="http://schemas.openxmlformats.org/officeDocument/2006/relationships" xmlns:m="http://schemas.openxmlformats.org/officeDocument/2006/math" xmlns:v="urn:schemas-microsoft-com:vml" xmlns:wp14="http://schemas.microsoft.com/office/word/2010/wordprocessingDrawing" xmlns:wp="http://schemas.openxmlformats.org/drawingml/2006/wordprocessingDrawing" xmlns:w10="urn:schemas-microsoft-com:office:word" xmlns:w="http://schemas.openxmlformats.org/wordprocessingml/2006/main" xmlns:w14="http://schemas.microsoft.com/office/word/2010/wordml" xmlns:w15="http://schemas.microsoft.com/office/word/2012/wordml" xmlns:wpg="http://schemas.microsoft.com/office/word/2010/wordprocessingGroup" xmlns:wpi="http://schemas.microsoft.com/office/word/2010/wordprocessingInk" xmlns:wne="http://schemas.microsoft.com/office/word/2006/wordml" xmlns:wps="http://schemas.microsoft.com/office/word/2010/wordprocessingShape" xmlns:wpsCustomData="http://www.wps.cn/officeDocument/2013/wpsCustomData" mc:Ignorable="w14 w15 wp14">
   <w:p>
     <w:pPr>
-      <w:pStyle w:val="21"/>
+      <w:pStyle w:val="24"/>
       <w:jc w:val="center"/>
       <w:rPr>
         <w:rFonts w:hint="default"/>
-        <w:lang/>
       </w:rPr>
     </w:pPr>
     <w:r>
       <w:rPr>
         <w:rFonts w:hint="default"/>
-        <w:lang/>
       </w:rPr>
       <w:t>Documentación de la toma de decisiones</w:t>
     </w:r>
@@ -768,6 +1582,26 @@
 <file path=word/numbering.xml><?xml version="1.0" encoding="utf-8"?>
 <w:numbering xmlns:wpc="http://schemas.microsoft.com/office/word/2010/wordprocessingCanvas" xmlns:mc="http://schemas.openxmlformats.org/markup-compatibility/2006" xmlns:o="urn:schemas-microsoft-com:office:office" xmlns:r="http://schemas.openxmlformats.org/officeDocument/2006/relationships" xmlns:m="http://schemas.openxmlformats.org/officeDocument/2006/math" xmlns:v="urn:schemas-microsoft-com:vml" xmlns:wp14="http://schemas.microsoft.com/office/word/2010/wordprocessingDrawing" xmlns:wp="http://schemas.openxmlformats.org/drawingml/2006/wordprocessingDrawing" xmlns:w10="urn:schemas-microsoft-com:office:word" xmlns:w="http://schemas.openxmlformats.org/wordprocessingml/2006/main" xmlns:w14="http://schemas.microsoft.com/office/word/2010/wordml" xmlns:wpg="http://schemas.microsoft.com/office/word/2010/wordprocessingGroup" xmlns:wpi="http://schemas.microsoft.com/office/word/2010/wordprocessingInk" xmlns:wne="http://schemas.microsoft.com/office/word/2006/wordml" xmlns:wps="http://schemas.microsoft.com/office/word/2010/wordprocessingShape" xmlns:wpsCustomData="http://www.wps.cn/officeDocument/2013/wpsCustomData" mc:Ignorable="w14 wp14">
   <w:abstractNum w:abstractNumId="0">
+    <w:nsid w:val="A2BD1604"/>
+    <w:multiLevelType w:val="singleLevel"/>
+    <w:tmpl w:val="A2BD1604"/>
+    <w:lvl w:ilvl="0" w:tentative="0">
+      <w:start w:val="1"/>
+      <w:numFmt w:val="decimal"/>
+      <w:lvlText w:val="%1."/>
+      <w:lvlJc w:val="left"/>
+      <w:pPr>
+        <w:tabs>
+          <w:tab w:val="left" w:pos="425"/>
+        </w:tabs>
+        <w:ind w:left="425" w:leftChars="0" w:hanging="425" w:firstLineChars="0"/>
+      </w:pPr>
+      <w:rPr>
+        <w:rFonts w:hint="default"/>
+      </w:rPr>
+    </w:lvl>
+  </w:abstractNum>
+  <w:abstractNum w:abstractNumId="1">
     <w:nsid w:val="AD7E20D8"/>
     <w:multiLevelType w:val="multilevel"/>
     <w:tmpl w:val="AD7E20D8"/>
@@ -853,7 +1687,7 @@
       </w:pPr>
     </w:lvl>
   </w:abstractNum>
-  <w:abstractNum w:abstractNumId="1">
+  <w:abstractNum w:abstractNumId="2">
     <w:nsid w:val="5F7FDFBA"/>
     <w:multiLevelType w:val="multilevel"/>
     <w:tmpl w:val="5F7FDFBA"/>
@@ -895,13 +1729,16 @@
     </w:lvl>
   </w:abstractNum>
   <w:num w:numId="1">
-    <w:abstractNumId w:val="1"/>
+    <w:abstractNumId w:val="2"/>
   </w:num>
   <w:num w:numId="2">
-    <w:abstractNumId w:val="0"/>
+    <w:abstractNumId w:val="1"/>
     <w:lvlOverride w:ilvl="0">
       <w:startOverride w:val="1"/>
     </w:lvlOverride>
+  </w:num>
+  <w:num w:numId="3">
+    <w:abstractNumId w:val="0"/>
   </w:num>
 </w:numbering>
 </file>
@@ -911,7 +1748,7 @@
   <w:docDefaults>
     <w:rPrDefault>
       <w:rPr>
-        <w:rFonts w:asciiTheme="minorHAnsi" w:hAnsiTheme="minorHAnsi" w:eastAsiaTheme="minorEastAsia" w:cstheme="minorBidi"/>
+        <w:rFonts w:ascii="Times New Roman" w:hAnsi="Times New Roman" w:eastAsia="SimSun" w:cs="Times New Roman"/>
       </w:rPr>
     </w:rPrDefault>
     <w:pPrDefault/>
@@ -946,16 +1783,16 @@
     <w:lsdException w:unhideWhenUsed="0" w:uiPriority="0" w:semiHidden="0" w:name="toc 8"/>
     <w:lsdException w:unhideWhenUsed="0" w:uiPriority="0" w:semiHidden="0" w:name="toc 9"/>
     <w:lsdException w:unhideWhenUsed="0" w:uiPriority="0" w:semiHidden="0" w:name="Normal Indent"/>
-    <w:lsdException w:uiPriority="99" w:name="footnote text"/>
+    <w:lsdException w:qFormat="1" w:uiPriority="99" w:name="footnote text"/>
     <w:lsdException w:unhideWhenUsed="0" w:uiPriority="0" w:semiHidden="0" w:name="annotation text"/>
     <w:lsdException w:unhideWhenUsed="0" w:uiPriority="0" w:semiHidden="0" w:name="header"/>
-    <w:lsdException w:unhideWhenUsed="0" w:uiPriority="0" w:semiHidden="0" w:name="footer"/>
+    <w:lsdException w:qFormat="1" w:unhideWhenUsed="0" w:uiPriority="0" w:semiHidden="0" w:name="footer"/>
     <w:lsdException w:unhideWhenUsed="0" w:uiPriority="0" w:semiHidden="0" w:name="index heading"/>
     <w:lsdException w:qFormat="1" w:uiPriority="0" w:name="caption"/>
     <w:lsdException w:unhideWhenUsed="0" w:uiPriority="0" w:semiHidden="0" w:name="table of figures"/>
     <w:lsdException w:unhideWhenUsed="0" w:uiPriority="0" w:semiHidden="0" w:name="envelope address"/>
     <w:lsdException w:unhideWhenUsed="0" w:uiPriority="0" w:semiHidden="0" w:name="envelope return"/>
-    <w:lsdException w:uiPriority="99" w:name="footnote reference"/>
+    <w:lsdException w:qFormat="1" w:uiPriority="99" w:name="footnote reference"/>
     <w:lsdException w:unhideWhenUsed="0" w:uiPriority="0" w:semiHidden="0" w:name="annotation reference"/>
     <w:lsdException w:unhideWhenUsed="0" w:uiPriority="0" w:semiHidden="0" w:name="line number"/>
     <w:lsdException w:unhideWhenUsed="0" w:uiPriority="0" w:semiHidden="0" w:name="page number"/>
@@ -982,7 +1819,7 @@
     <w:lsdException w:qFormat="1" w:unhideWhenUsed="0" w:uiPriority="0" w:semiHidden="0" w:name="Title"/>
     <w:lsdException w:unhideWhenUsed="0" w:uiPriority="0" w:semiHidden="0" w:name="Closing"/>
     <w:lsdException w:unhideWhenUsed="0" w:uiPriority="0" w:semiHidden="0" w:name="Signature"/>
-    <w:lsdException w:unhideWhenUsed="0" w:uiPriority="0" w:name="Default Paragraph Font"/>
+    <w:lsdException w:qFormat="1" w:unhideWhenUsed="0" w:uiPriority="0" w:name="Default Paragraph Font"/>
     <w:lsdException w:unhideWhenUsed="0" w:uiPriority="0" w:semiHidden="0" w:name="Body Text"/>
     <w:lsdException w:unhideWhenUsed="0" w:uiPriority="0" w:semiHidden="0" w:name="Body Text Indent"/>
     <w:lsdException w:unhideWhenUsed="0" w:uiPriority="0" w:semiHidden="0" w:name="List Continue"/>
@@ -1002,7 +1839,7 @@
     <w:lsdException w:unhideWhenUsed="0" w:uiPriority="0" w:semiHidden="0" w:name="Body Text Indent 2"/>
     <w:lsdException w:unhideWhenUsed="0" w:uiPriority="0" w:semiHidden="0" w:name="Body Text Indent 3"/>
     <w:lsdException w:unhideWhenUsed="0" w:uiPriority="0" w:semiHidden="0" w:name="Block Text"/>
-    <w:lsdException w:uiPriority="99" w:semiHidden="0" w:name="Hyperlink"/>
+    <w:lsdException w:qFormat="1" w:uiPriority="99" w:semiHidden="0" w:name="Hyperlink"/>
     <w:lsdException w:unhideWhenUsed="0" w:uiPriority="0" w:semiHidden="0" w:name="FollowedHyperlink"/>
     <w:lsdException w:qFormat="1" w:unhideWhenUsed="0" w:uiPriority="0" w:semiHidden="0" w:name="Strong"/>
     <w:lsdException w:qFormat="1" w:unhideWhenUsed="0" w:uiPriority="0" w:semiHidden="0" w:name="Emphasis"/>
@@ -1016,11 +1853,11 @@
     <w:lsdException w:unhideWhenUsed="0" w:uiPriority="0" w:semiHidden="0" w:name="HTML Code"/>
     <w:lsdException w:unhideWhenUsed="0" w:uiPriority="0" w:semiHidden="0" w:name="HTML Definition"/>
     <w:lsdException w:unhideWhenUsed="0" w:uiPriority="0" w:semiHidden="0" w:name="HTML Keyboard"/>
-    <w:lsdException w:unhideWhenUsed="0" w:uiPriority="0" w:semiHidden="0" w:name="HTML Preformatted"/>
+    <w:lsdException w:qFormat="1" w:unhideWhenUsed="0" w:uiPriority="0" w:semiHidden="0" w:name="HTML Preformatted"/>
     <w:lsdException w:unhideWhenUsed="0" w:uiPriority="0" w:semiHidden="0" w:name="HTML Sample"/>
     <w:lsdException w:unhideWhenUsed="0" w:uiPriority="0" w:semiHidden="0" w:name="HTML Typewriter"/>
     <w:lsdException w:unhideWhenUsed="0" w:uiPriority="0" w:semiHidden="0" w:name="HTML Variable"/>
-    <w:lsdException w:unhideWhenUsed="0" w:uiPriority="0" w:name="Normal Table"/>
+    <w:lsdException w:qFormat="1" w:unhideWhenUsed="0" w:uiPriority="0" w:name="Normal Table"/>
     <w:lsdException w:unhideWhenUsed="0" w:uiPriority="0" w:semiHidden="0" w:name="annotation subject"/>
     <w:lsdException w:unhideWhenUsed="0" w:uiPriority="0" w:semiHidden="0" w:name="Table Simple 1"/>
     <w:lsdException w:unhideWhenUsed="0" w:uiPriority="0" w:semiHidden="0" w:name="Table Simple 2"/>
@@ -1172,6 +2009,7 @@
     <w:qFormat/>
     <w:uiPriority w:val="0"/>
     <w:rPr>
+      <w:rFonts w:ascii="Times New Roman" w:hAnsi="Times New Roman" w:eastAsia="SimSun" w:cs="Times New Roman"/>
       <w:sz w:val="21"/>
       <w:szCs w:val="22"/>
     </w:rPr>
@@ -1199,6 +2037,7 @@
     <w:qFormat/>
     <w:uiPriority w:val="0"/>
     <w:rPr>
+      <w:rFonts w:ascii="Times New Roman" w:hAnsi="Times New Roman" w:eastAsia="SimSun" w:cs="Times New Roman"/>
       <w:color w:val="2E74B5"/>
       <w:sz w:val="26"/>
       <w:szCs w:val="26"/>
@@ -1210,6 +2049,7 @@
     <w:qFormat/>
     <w:uiPriority w:val="0"/>
     <w:rPr>
+      <w:rFonts w:ascii="Times New Roman" w:hAnsi="Times New Roman" w:eastAsia="SimSun" w:cs="Times New Roman"/>
       <w:color w:val="1F4D78"/>
       <w:sz w:val="24"/>
       <w:szCs w:val="24"/>
@@ -1221,6 +2061,7 @@
     <w:qFormat/>
     <w:uiPriority w:val="0"/>
     <w:rPr>
+      <w:rFonts w:ascii="Times New Roman" w:hAnsi="Times New Roman" w:eastAsia="SimSun" w:cs="Times New Roman"/>
       <w:i/>
       <w:iCs/>
       <w:color w:val="2E74B5"/>
@@ -1234,6 +2075,7 @@
     <w:qFormat/>
     <w:uiPriority w:val="0"/>
     <w:rPr>
+      <w:rFonts w:ascii="Times New Roman" w:hAnsi="Times New Roman" w:eastAsia="SimSun" w:cs="Times New Roman"/>
       <w:color w:val="2E74B5"/>
       <w:sz w:val="21"/>
       <w:szCs w:val="22"/>
@@ -1245,6 +2087,7 @@
     <w:qFormat/>
     <w:uiPriority w:val="0"/>
     <w:rPr>
+      <w:rFonts w:ascii="Times New Roman" w:hAnsi="Times New Roman" w:eastAsia="SimSun" w:cs="Times New Roman"/>
       <w:color w:val="1F4D78"/>
       <w:sz w:val="21"/>
       <w:szCs w:val="22"/>
@@ -1253,11 +2096,13 @@
   <w:style w:type="character" w:default="1" w:styleId="8">
     <w:name w:val="Default Paragraph Font"/>
     <w:semiHidden/>
+    <w:qFormat/>
     <w:uiPriority w:val="0"/>
   </w:style>
   <w:style w:type="table" w:default="1" w:styleId="9">
     <w:name w:val="Normal Table"/>
     <w:semiHidden/>
+    <w:qFormat/>
     <w:uiPriority w:val="0"/>
     <w:tblPr>
       <w:tblCellMar>
@@ -1271,6 +2116,7 @@
   <w:style w:type="paragraph" w:styleId="10">
     <w:name w:val="footer"/>
     <w:basedOn w:val="1"/>
+    <w:qFormat/>
     <w:uiPriority w:val="0"/>
     <w:pPr>
       <w:tabs>
@@ -1289,6 +2135,7 @@
     <w:name w:val="footnote reference"/>
     <w:semiHidden/>
     <w:unhideWhenUsed/>
+    <w:qFormat/>
     <w:uiPriority w:val="99"/>
     <w:rPr>
       <w:vertAlign w:val="superscript"/>
@@ -1296,58 +2143,123 @@
   </w:style>
   <w:style w:type="paragraph" w:styleId="12">
     <w:name w:val="footnote text"/>
-    <w:link w:val="16"/>
+    <w:link w:val="19"/>
     <w:semiHidden/>
     <w:unhideWhenUsed/>
+    <w:qFormat/>
     <w:uiPriority w:val="99"/>
     <w:pPr>
       <w:spacing w:after="0" w:line="240" w:lineRule="auto"/>
     </w:pPr>
     <w:rPr>
+      <w:rFonts w:ascii="Times New Roman" w:hAnsi="Times New Roman" w:eastAsia="SimSun" w:cs="Times New Roman"/>
       <w:sz w:val="20"/>
       <w:szCs w:val="20"/>
     </w:rPr>
   </w:style>
-  <w:style w:type="character" w:styleId="13">
+  <w:style w:type="paragraph" w:styleId="13">
+    <w:name w:val="HTML Preformatted"/>
+    <w:qFormat/>
+    <w:uiPriority w:val="0"/>
+    <w:pPr>
+      <w:tabs>
+        <w:tab w:val="left" w:pos="916"/>
+        <w:tab w:val="left" w:pos="1832"/>
+        <w:tab w:val="left" w:pos="2748"/>
+        <w:tab w:val="left" w:pos="3664"/>
+        <w:tab w:val="left" w:pos="4580"/>
+        <w:tab w:val="left" w:pos="5496"/>
+        <w:tab w:val="left" w:pos="6412"/>
+        <w:tab w:val="left" w:pos="7328"/>
+        <w:tab w:val="left" w:pos="8244"/>
+        <w:tab w:val="left" w:pos="9160"/>
+        <w:tab w:val="left" w:pos="10076"/>
+        <w:tab w:val="left" w:pos="10992"/>
+        <w:tab w:val="left" w:pos="11908"/>
+        <w:tab w:val="left" w:pos="12824"/>
+        <w:tab w:val="left" w:pos="13740"/>
+        <w:tab w:val="left" w:pos="14656"/>
+      </w:tabs>
+      <w:jc w:val="left"/>
+    </w:pPr>
+    <w:rPr>
+      <w:rFonts w:hint="eastAsia" w:ascii="SimSun" w:hAnsi="SimSun" w:eastAsia="SimSun" w:cs="SimSun"/>
+      <w:kern w:val="0"/>
+      <w:sz w:val="24"/>
+      <w:szCs w:val="24"/>
+      <w:lang w:val="en-US" w:eastAsia="zh-CN" w:bidi="ar"/>
+    </w:rPr>
+  </w:style>
+  <w:style w:type="character" w:styleId="14">
     <w:name w:val="Hyperlink"/>
     <w:unhideWhenUsed/>
+    <w:qFormat/>
     <w:uiPriority w:val="99"/>
     <w:rPr>
       <w:color w:val="0563C1"/>
       <w:u w:val="single"/>
     </w:rPr>
   </w:style>
-  <w:style w:type="paragraph" w:styleId="14">
+  <w:style w:type="paragraph" w:styleId="15">
+    <w:name w:val="Normal (Web)"/>
+    <w:uiPriority w:val="0"/>
+    <w:pPr>
+      <w:spacing w:before="0" w:beforeAutospacing="1" w:after="0" w:afterAutospacing="1"/>
+      <w:ind w:left="0" w:right="0"/>
+      <w:jc w:val="left"/>
+    </w:pPr>
+    <w:rPr>
+      <w:kern w:val="0"/>
+      <w:sz w:val="24"/>
+      <w:szCs w:val="24"/>
+      <w:lang w:val="en-US" w:eastAsia="zh-CN" w:bidi="ar"/>
+    </w:rPr>
+  </w:style>
+  <w:style w:type="character" w:styleId="16">
+    <w:name w:val="Strong"/>
+    <w:basedOn w:val="8"/>
+    <w:qFormat/>
+    <w:uiPriority w:val="0"/>
+    <w:rPr>
+      <w:b/>
+      <w:bCs/>
+    </w:rPr>
+  </w:style>
+  <w:style w:type="paragraph" w:styleId="17">
     <w:name w:val="Title"/>
     <w:qFormat/>
     <w:uiPriority w:val="0"/>
     <w:rPr>
+      <w:rFonts w:ascii="Times New Roman" w:hAnsi="Times New Roman" w:eastAsia="SimSun" w:cs="Times New Roman"/>
       <w:sz w:val="56"/>
       <w:szCs w:val="56"/>
     </w:rPr>
   </w:style>
-  <w:style w:type="paragraph" w:styleId="15">
+  <w:style w:type="paragraph" w:styleId="18">
     <w:name w:val="List Paragraph"/>
     <w:qFormat/>
     <w:uiPriority w:val="0"/>
     <w:rPr>
+      <w:rFonts w:ascii="Times New Roman" w:hAnsi="Times New Roman" w:eastAsia="SimSun" w:cs="Times New Roman"/>
       <w:sz w:val="21"/>
       <w:szCs w:val="22"/>
     </w:rPr>
   </w:style>
-  <w:style w:type="character" w:customStyle="1" w:styleId="16">
+  <w:style w:type="character" w:customStyle="1" w:styleId="19">
     <w:name w:val="Footnote Text Char"/>
     <w:link w:val="12"/>
     <w:semiHidden/>
     <w:unhideWhenUsed/>
+    <w:qFormat/>
     <w:uiPriority w:val="99"/>
     <w:rPr>
       <w:sz w:val="20"/>
       <w:szCs w:val="20"/>
     </w:rPr>
   </w:style>
-  <w:style w:type="paragraph" w:customStyle="1" w:styleId="17">
+  <w:style w:type="paragraph" w:customStyle="1" w:styleId="20">
     <w:name w:val="Page Context Title Style"/>
+    <w:qFormat/>
     <w:uiPriority w:val="0"/>
     <w:pPr>
       <w:spacing w:before="144" w:after="72" w:line="276" w:lineRule="auto"/>
@@ -1361,8 +2273,9 @@
       <w:szCs w:val="24"/>
     </w:rPr>
   </w:style>
-  <w:style w:type="paragraph" w:customStyle="1" w:styleId="18">
+  <w:style w:type="paragraph" w:customStyle="1" w:styleId="21">
     <w:name w:val="Link Style"/>
+    <w:qFormat/>
     <w:uiPriority w:val="0"/>
     <w:pPr>
       <w:spacing w:before="144" w:after="72" w:line="276" w:lineRule="auto"/>
@@ -1377,8 +2290,9 @@
       <w:u w:val="single" w:color="2E74B5"/>
     </w:rPr>
   </w:style>
-  <w:style w:type="paragraph" w:customStyle="1" w:styleId="19">
+  <w:style w:type="paragraph" w:customStyle="1" w:styleId="22">
     <w:name w:val="Paragraph Text Style"/>
+    <w:qFormat/>
     <w:uiPriority w:val="0"/>
     <w:pPr>
       <w:spacing w:before="144" w:after="72" w:line="276" w:lineRule="auto"/>
@@ -1390,8 +2304,9 @@
       <w:szCs w:val="26"/>
     </w:rPr>
   </w:style>
-  <w:style w:type="paragraph" w:customStyle="1" w:styleId="20">
+  <w:style w:type="paragraph" w:customStyle="1" w:styleId="23">
     <w:name w:val="Citation Style"/>
+    <w:qFormat/>
     <w:uiPriority w:val="0"/>
     <w:rPr>
       <w:rFonts w:ascii="Segoe UI" w:hAnsi="Segoe UI" w:eastAsia="Segoe UI" w:cs="Segoe UI"/>
@@ -1400,8 +2315,9 @@
       <w:szCs w:val="20"/>
     </w:rPr>
   </w:style>
-  <w:style w:type="paragraph" w:customStyle="1" w:styleId="21">
+  <w:style w:type="paragraph" w:customStyle="1" w:styleId="24">
     <w:name w:val="Header Style"/>
+    <w:qFormat/>
     <w:uiPriority w:val="0"/>
     <w:rPr>
       <w:rFonts w:ascii="Segoe UI" w:hAnsi="Segoe UI" w:eastAsia="Segoe UI" w:cs="Segoe UI"/>
@@ -1410,8 +2326,9 @@
       <w:szCs w:val="24"/>
     </w:rPr>
   </w:style>
-  <w:style w:type="paragraph" w:customStyle="1" w:styleId="22">
+  <w:style w:type="paragraph" w:customStyle="1" w:styleId="25">
     <w:name w:val="Code Style"/>
+    <w:qFormat/>
     <w:uiPriority w:val="0"/>
     <w:pPr>
       <w:pBdr>

</xml_diff>

<commit_message>
chore: adding postman collections
</commit_message>
<xml_diff>
--- a/documentation/Arquitectura y toma de decisiones.docx
+++ b/documentation/Arquitectura y toma de decisiones.docx
@@ -1345,6 +1345,19 @@
         <w:widowControl/>
         <w:suppressLineNumbers w:val="0"/>
         <w:jc w:val="left"/>
+        <w:rPr>
+          <w:rFonts w:hint="default" w:ascii="Roboto" w:hAnsi="Roboto" w:eastAsia="Roboto" w:cs="Roboto"/>
+          <w:i w:val="0"/>
+          <w:iCs w:val="0"/>
+          <w:caps w:val="0"/>
+          <w:color w:val="111111"/>
+          <w:spacing w:val="0"/>
+          <w:kern w:val="0"/>
+          <w:sz w:val="24"/>
+          <w:szCs w:val="24"/>
+          <w:shd w:val="clear" w:fill="F7F7F7"/>
+          <w:lang w:val="en-US" w:eastAsia="zh-CN" w:bidi="ar"/>
+        </w:rPr>
       </w:pPr>
       <w:r>
         <w:rPr>
@@ -1479,8 +1492,6 @@
         </w:rPr>
         <w:t>, timeouts, y circuit breakers para manejar fallos en las llamadas a servicios remotos.</w:t>
       </w:r>
-      <w:bookmarkStart w:id="0" w:name="_GoBack"/>
-      <w:bookmarkEnd w:id="0"/>
     </w:p>
     <w:p>
       <w:pPr>
@@ -1500,36 +1511,7 @@
           <w:sz w:val="24"/>
           <w:szCs w:val="24"/>
           <w:shd w:val="clear" w:fill="F7F7F7"/>
-          <w:lang w:eastAsia="zh-CN" w:bidi="ar"/>
-        </w:rPr>
-      </w:pPr>
-    </w:p>
-    <w:p>
-      <w:pPr>
-        <w:pStyle w:val="15"/>
-        <w:keepNext w:val="0"/>
-        <w:keepLines w:val="0"/>
-        <w:widowControl/>
-        <w:suppressLineNumbers w:val="0"/>
-        <w:pBdr>
-          <w:top w:val="none" w:color="auto" w:sz="0" w:space="0"/>
-          <w:left w:val="none" w:color="auto" w:sz="0" w:space="0"/>
-          <w:bottom w:val="none" w:color="auto" w:sz="0" w:space="0"/>
-          <w:right w:val="none" w:color="auto" w:sz="0" w:space="0"/>
-        </w:pBdr>
-        <w:shd w:val="clear" w:fill="F7F7F7"/>
-        <w:spacing w:before="180" w:beforeAutospacing="0" w:after="0" w:afterAutospacing="0"/>
-        <w:ind w:left="0" w:right="0" w:firstLine="0"/>
-        <w:rPr>
-          <w:rFonts w:hint="default" w:ascii="Roboto" w:hAnsi="Roboto" w:eastAsia="Roboto" w:cs="Roboto"/>
-          <w:i w:val="0"/>
-          <w:iCs w:val="0"/>
-          <w:caps w:val="0"/>
-          <w:color w:val="111111"/>
-          <w:spacing w:val="0"/>
-          <w:sz w:val="24"/>
-          <w:szCs w:val="24"/>
-          <w:lang/>
+          <w:lang w:val="en-US" w:eastAsia="zh-CN" w:bidi="ar"/>
         </w:rPr>
       </w:pPr>
     </w:p>
@@ -1537,15 +1519,2024 @@
       <w:pPr>
         <w:pStyle w:val="22"/>
         <w:rPr>
-          <w:rFonts w:hint="default"/>
+          <w:rFonts w:hint="default" w:ascii="Roboto" w:hAnsi="Roboto" w:eastAsia="Roboto" w:cs="Roboto"/>
           <w:b/>
           <w:bCs/>
-        </w:rPr>
-      </w:pPr>
+          <w:i w:val="0"/>
+          <w:iCs w:val="0"/>
+          <w:caps w:val="0"/>
+          <w:color w:val="111111"/>
+          <w:spacing w:val="0"/>
+          <w:kern w:val="0"/>
+          <w:sz w:val="28"/>
+          <w:szCs w:val="28"/>
+          <w:shd w:val="clear" w:fill="F7F7F7"/>
+          <w:lang w:eastAsia="zh-CN" w:bidi="ar"/>
+        </w:rPr>
+      </w:pPr>
+      <w:r>
+        <w:rPr>
+          <w:rFonts w:hint="default" w:ascii="Roboto" w:hAnsi="Roboto" w:eastAsia="Roboto" w:cs="Roboto"/>
+          <w:b/>
+          <w:bCs/>
+          <w:i w:val="0"/>
+          <w:iCs w:val="0"/>
+          <w:caps w:val="0"/>
+          <w:color w:val="111111"/>
+          <w:spacing w:val="0"/>
+          <w:kern w:val="0"/>
+          <w:sz w:val="28"/>
+          <w:szCs w:val="28"/>
+          <w:shd w:val="clear" w:fill="F7F7F7"/>
+          <w:lang w:eastAsia="zh-CN" w:bidi="ar"/>
+        </w:rPr>
+        <w:t>Arquitecturas implementadas y el por qué:</w:t>
+      </w:r>
     </w:p>
     <w:p>
       <w:pPr>
         <w:pStyle w:val="22"/>
+        <w:rPr>
+          <w:rFonts w:hint="default" w:ascii="Roboto" w:hAnsi="Roboto" w:eastAsia="Roboto" w:cs="Roboto"/>
+          <w:b w:val="0"/>
+          <w:bCs w:val="0"/>
+          <w:i w:val="0"/>
+          <w:iCs w:val="0"/>
+          <w:caps w:val="0"/>
+          <w:color w:val="111111"/>
+          <w:spacing w:val="0"/>
+          <w:kern w:val="0"/>
+          <w:sz w:val="24"/>
+          <w:szCs w:val="24"/>
+          <w:shd w:val="clear" w:fill="F7F7F7"/>
+          <w:lang w:eastAsia="zh-CN" w:bidi="ar"/>
+        </w:rPr>
+      </w:pPr>
+      <w:r>
+        <w:rPr>
+          <w:rFonts w:hint="default" w:ascii="Roboto" w:hAnsi="Roboto" w:eastAsia="Roboto" w:cs="Roboto"/>
+          <w:b w:val="0"/>
+          <w:bCs w:val="0"/>
+          <w:i w:val="0"/>
+          <w:iCs w:val="0"/>
+          <w:caps w:val="0"/>
+          <w:color w:val="111111"/>
+          <w:spacing w:val="0"/>
+          <w:kern w:val="0"/>
+          <w:sz w:val="24"/>
+          <w:szCs w:val="24"/>
+          <w:shd w:val="clear" w:fill="F7F7F7"/>
+          <w:lang w:eastAsia="zh-CN" w:bidi="ar"/>
+        </w:rPr>
+        <w:t>Las principales ventajas de utilizar los patrones y arquitecturas CQRS, Clean Architecture y DDD son:</w:t>
+      </w:r>
+    </w:p>
+    <w:p>
+      <w:pPr>
+        <w:pStyle w:val="22"/>
+        <w:rPr>
+          <w:rFonts w:hint="default" w:ascii="Roboto" w:hAnsi="Roboto" w:eastAsia="Roboto" w:cs="Roboto"/>
+          <w:b/>
+          <w:bCs/>
+          <w:i w:val="0"/>
+          <w:iCs w:val="0"/>
+          <w:caps w:val="0"/>
+          <w:color w:val="111111"/>
+          <w:spacing w:val="0"/>
+          <w:kern w:val="0"/>
+          <w:sz w:val="24"/>
+          <w:szCs w:val="24"/>
+          <w:shd w:val="clear" w:fill="F7F7F7"/>
+          <w:lang w:eastAsia="zh-CN" w:bidi="ar"/>
+        </w:rPr>
+      </w:pPr>
+      <w:r>
+        <w:rPr>
+          <w:rFonts w:hint="default" w:ascii="Roboto" w:hAnsi="Roboto" w:eastAsia="Roboto" w:cs="Roboto"/>
+          <w:b/>
+          <w:bCs/>
+          <w:i w:val="0"/>
+          <w:iCs w:val="0"/>
+          <w:caps w:val="0"/>
+          <w:color w:val="111111"/>
+          <w:spacing w:val="0"/>
+          <w:kern w:val="0"/>
+          <w:sz w:val="24"/>
+          <w:szCs w:val="24"/>
+          <w:shd w:val="clear" w:fill="F7F7F7"/>
+          <w:lang w:eastAsia="zh-CN" w:bidi="ar"/>
+        </w:rPr>
+        <w:t>CQRS (Command Query Responsibility Segregation):</w:t>
+      </w:r>
+    </w:p>
+    <w:p>
+      <w:pPr>
+        <w:pStyle w:val="22"/>
+        <w:numPr>
+          <w:ilvl w:val="0"/>
+          <w:numId w:val="4"/>
+        </w:numPr>
+        <w:ind w:left="420" w:leftChars="0" w:hanging="420" w:firstLineChars="0"/>
+        <w:rPr>
+          <w:rFonts w:hint="default" w:ascii="Roboto" w:hAnsi="Roboto" w:eastAsia="Roboto" w:cs="Roboto"/>
+          <w:b w:val="0"/>
+          <w:bCs w:val="0"/>
+          <w:i w:val="0"/>
+          <w:iCs w:val="0"/>
+          <w:caps w:val="0"/>
+          <w:color w:val="111111"/>
+          <w:spacing w:val="0"/>
+          <w:kern w:val="0"/>
+          <w:sz w:val="24"/>
+          <w:szCs w:val="24"/>
+          <w:shd w:val="clear" w:fill="F7F7F7"/>
+          <w:lang w:eastAsia="zh-CN" w:bidi="ar"/>
+        </w:rPr>
+      </w:pPr>
+      <w:r>
+        <w:rPr>
+          <w:rFonts w:hint="default" w:ascii="Roboto" w:hAnsi="Roboto" w:eastAsia="Roboto" w:cs="Roboto"/>
+          <w:b w:val="0"/>
+          <w:bCs w:val="0"/>
+          <w:i w:val="0"/>
+          <w:iCs w:val="0"/>
+          <w:caps w:val="0"/>
+          <w:color w:val="111111"/>
+          <w:spacing w:val="0"/>
+          <w:kern w:val="0"/>
+          <w:sz w:val="24"/>
+          <w:szCs w:val="24"/>
+          <w:shd w:val="clear" w:fill="F7F7F7"/>
+          <w:lang w:eastAsia="zh-CN" w:bidi="ar"/>
+        </w:rPr>
+        <w:fldChar w:fldCharType="begin"/>
+      </w:r>
+      <w:r>
+        <w:rPr>
+          <w:rFonts w:hint="default" w:ascii="Roboto" w:hAnsi="Roboto" w:eastAsia="Roboto" w:cs="Roboto"/>
+          <w:b w:val="0"/>
+          <w:bCs w:val="0"/>
+          <w:i w:val="0"/>
+          <w:iCs w:val="0"/>
+          <w:caps w:val="0"/>
+          <w:color w:val="111111"/>
+          <w:spacing w:val="0"/>
+          <w:kern w:val="0"/>
+          <w:sz w:val="24"/>
+          <w:szCs w:val="24"/>
+          <w:shd w:val="clear" w:fill="F7F7F7"/>
+          <w:lang w:eastAsia="zh-CN" w:bidi="ar"/>
+        </w:rPr>
+        <w:instrText xml:space="preserve"> HYPERLINK "https://blog.jacobsdata.com/2020/02/19/a-brief-intro-to-clean-architecture-clean-ddd-and-cqrs" \t "/home/david/Documentos\\x/_blank" </w:instrText>
+      </w:r>
+      <w:r>
+        <w:rPr>
+          <w:rFonts w:hint="default" w:ascii="Roboto" w:hAnsi="Roboto" w:eastAsia="Roboto" w:cs="Roboto"/>
+          <w:b w:val="0"/>
+          <w:bCs w:val="0"/>
+          <w:i w:val="0"/>
+          <w:iCs w:val="0"/>
+          <w:caps w:val="0"/>
+          <w:color w:val="111111"/>
+          <w:spacing w:val="0"/>
+          <w:kern w:val="0"/>
+          <w:sz w:val="24"/>
+          <w:szCs w:val="24"/>
+          <w:shd w:val="clear" w:fill="F7F7F7"/>
+          <w:lang w:eastAsia="zh-CN" w:bidi="ar"/>
+        </w:rPr>
+        <w:fldChar w:fldCharType="separate"/>
+      </w:r>
+      <w:r>
+        <w:rPr>
+          <w:rFonts w:hint="default" w:ascii="Roboto" w:hAnsi="Roboto" w:eastAsia="Roboto" w:cs="Roboto"/>
+          <w:b/>
+          <w:bCs/>
+          <w:i w:val="0"/>
+          <w:iCs w:val="0"/>
+          <w:caps w:val="0"/>
+          <w:color w:val="111111"/>
+          <w:spacing w:val="0"/>
+          <w:kern w:val="0"/>
+          <w:sz w:val="24"/>
+          <w:szCs w:val="24"/>
+          <w:shd w:val="clear" w:fill="F7F7F7"/>
+          <w:lang w:eastAsia="zh-CN" w:bidi="ar"/>
+        </w:rPr>
+        <w:t>Separación de responsabilidades:</w:t>
+      </w:r>
+      <w:r>
+        <w:rPr>
+          <w:rFonts w:hint="default" w:ascii="Roboto" w:hAnsi="Roboto" w:eastAsia="Roboto" w:cs="Roboto"/>
+          <w:b w:val="0"/>
+          <w:bCs w:val="0"/>
+          <w:i w:val="0"/>
+          <w:iCs w:val="0"/>
+          <w:caps w:val="0"/>
+          <w:color w:val="111111"/>
+          <w:spacing w:val="0"/>
+          <w:kern w:val="0"/>
+          <w:sz w:val="24"/>
+          <w:szCs w:val="24"/>
+          <w:shd w:val="clear" w:fill="F7F7F7"/>
+          <w:lang w:eastAsia="zh-CN" w:bidi="ar"/>
+        </w:rPr>
+        <w:t xml:space="preserve"> CQRS divide claramente las operaciones de lectura y escritura, lo que puede resultar en sistemas más fáciles de mantener y escalar</w:t>
+      </w:r>
+      <w:r>
+        <w:rPr>
+          <w:rFonts w:hint="default" w:ascii="Roboto" w:hAnsi="Roboto" w:eastAsia="Roboto" w:cs="Roboto"/>
+          <w:b w:val="0"/>
+          <w:bCs w:val="0"/>
+          <w:i w:val="0"/>
+          <w:iCs w:val="0"/>
+          <w:caps w:val="0"/>
+          <w:color w:val="111111"/>
+          <w:spacing w:val="0"/>
+          <w:kern w:val="0"/>
+          <w:sz w:val="24"/>
+          <w:szCs w:val="24"/>
+          <w:shd w:val="clear" w:fill="F7F7F7"/>
+          <w:lang w:eastAsia="zh-CN" w:bidi="ar"/>
+        </w:rPr>
+        <w:fldChar w:fldCharType="end"/>
+      </w:r>
+      <w:r>
+        <w:rPr>
+          <w:rFonts w:hint="default" w:ascii="Roboto" w:hAnsi="Roboto" w:eastAsia="Roboto" w:cs="Roboto"/>
+          <w:b w:val="0"/>
+          <w:bCs w:val="0"/>
+          <w:i w:val="0"/>
+          <w:iCs w:val="0"/>
+          <w:caps w:val="0"/>
+          <w:color w:val="111111"/>
+          <w:spacing w:val="0"/>
+          <w:kern w:val="0"/>
+          <w:sz w:val="24"/>
+          <w:szCs w:val="24"/>
+          <w:shd w:val="clear" w:fill="F7F7F7"/>
+          <w:lang w:eastAsia="zh-CN" w:bidi="ar"/>
+        </w:rPr>
+        <w:t>.</w:t>
+      </w:r>
+    </w:p>
+    <w:p>
+      <w:pPr>
+        <w:pStyle w:val="22"/>
+        <w:numPr>
+          <w:ilvl w:val="0"/>
+          <w:numId w:val="4"/>
+        </w:numPr>
+        <w:ind w:left="420" w:leftChars="0" w:hanging="420" w:firstLineChars="0"/>
+        <w:rPr>
+          <w:rFonts w:hint="default" w:ascii="Roboto" w:hAnsi="Roboto" w:eastAsia="Roboto" w:cs="Roboto"/>
+          <w:b w:val="0"/>
+          <w:bCs w:val="0"/>
+          <w:i w:val="0"/>
+          <w:iCs w:val="0"/>
+          <w:caps w:val="0"/>
+          <w:color w:val="111111"/>
+          <w:spacing w:val="0"/>
+          <w:kern w:val="0"/>
+          <w:sz w:val="24"/>
+          <w:szCs w:val="24"/>
+          <w:shd w:val="clear" w:fill="F7F7F7"/>
+          <w:lang w:eastAsia="zh-CN" w:bidi="ar"/>
+        </w:rPr>
+      </w:pPr>
+      <w:r>
+        <w:rPr>
+          <w:rFonts w:hint="default" w:ascii="Roboto" w:hAnsi="Roboto" w:eastAsia="Roboto" w:cs="Roboto"/>
+          <w:b w:val="0"/>
+          <w:bCs w:val="0"/>
+          <w:i w:val="0"/>
+          <w:iCs w:val="0"/>
+          <w:caps w:val="0"/>
+          <w:color w:val="111111"/>
+          <w:spacing w:val="0"/>
+          <w:kern w:val="0"/>
+          <w:sz w:val="24"/>
+          <w:szCs w:val="24"/>
+          <w:shd w:val="clear" w:fill="F7F7F7"/>
+          <w:lang w:eastAsia="zh-CN" w:bidi="ar"/>
+        </w:rPr>
+        <w:fldChar w:fldCharType="begin"/>
+      </w:r>
+      <w:r>
+        <w:rPr>
+          <w:rFonts w:hint="default" w:ascii="Roboto" w:hAnsi="Roboto" w:eastAsia="Roboto" w:cs="Roboto"/>
+          <w:b w:val="0"/>
+          <w:bCs w:val="0"/>
+          <w:i w:val="0"/>
+          <w:iCs w:val="0"/>
+          <w:caps w:val="0"/>
+          <w:color w:val="111111"/>
+          <w:spacing w:val="0"/>
+          <w:kern w:val="0"/>
+          <w:sz w:val="24"/>
+          <w:szCs w:val="24"/>
+          <w:shd w:val="clear" w:fill="F7F7F7"/>
+          <w:lang w:eastAsia="zh-CN" w:bidi="ar"/>
+        </w:rPr>
+        <w:instrText xml:space="preserve"> HYPERLINK "https://blog.jacobsdata.com/2020/02/19/a-brief-intro-to-clean-architecture-clean-ddd-and-cqrs" \t "/home/david/Documentos\\x/_blank" </w:instrText>
+      </w:r>
+      <w:r>
+        <w:rPr>
+          <w:rFonts w:hint="default" w:ascii="Roboto" w:hAnsi="Roboto" w:eastAsia="Roboto" w:cs="Roboto"/>
+          <w:b w:val="0"/>
+          <w:bCs w:val="0"/>
+          <w:i w:val="0"/>
+          <w:iCs w:val="0"/>
+          <w:caps w:val="0"/>
+          <w:color w:val="111111"/>
+          <w:spacing w:val="0"/>
+          <w:kern w:val="0"/>
+          <w:sz w:val="24"/>
+          <w:szCs w:val="24"/>
+          <w:shd w:val="clear" w:fill="F7F7F7"/>
+          <w:lang w:eastAsia="zh-CN" w:bidi="ar"/>
+        </w:rPr>
+        <w:fldChar w:fldCharType="separate"/>
+      </w:r>
+      <w:r>
+        <w:rPr>
+          <w:rFonts w:hint="default" w:ascii="Roboto" w:hAnsi="Roboto" w:eastAsia="Roboto" w:cs="Roboto"/>
+          <w:b/>
+          <w:bCs/>
+          <w:i w:val="0"/>
+          <w:iCs w:val="0"/>
+          <w:caps w:val="0"/>
+          <w:color w:val="111111"/>
+          <w:spacing w:val="0"/>
+          <w:kern w:val="0"/>
+          <w:sz w:val="24"/>
+          <w:szCs w:val="24"/>
+          <w:shd w:val="clear" w:fill="F7F7F7"/>
+          <w:lang w:eastAsia="zh-CN" w:bidi="ar"/>
+        </w:rPr>
+        <w:t>Optimización del rendimiento:</w:t>
+      </w:r>
+      <w:r>
+        <w:rPr>
+          <w:rFonts w:hint="default" w:ascii="Roboto" w:hAnsi="Roboto" w:eastAsia="Roboto" w:cs="Roboto"/>
+          <w:b w:val="0"/>
+          <w:bCs w:val="0"/>
+          <w:i w:val="0"/>
+          <w:iCs w:val="0"/>
+          <w:caps w:val="0"/>
+          <w:color w:val="111111"/>
+          <w:spacing w:val="0"/>
+          <w:kern w:val="0"/>
+          <w:sz w:val="24"/>
+          <w:szCs w:val="24"/>
+          <w:shd w:val="clear" w:fill="F7F7F7"/>
+          <w:lang w:eastAsia="zh-CN" w:bidi="ar"/>
+        </w:rPr>
+        <w:t xml:space="preserve"> Al separar las consultas de los comandos, se pueden optimizar independientemente, mejorando así el rendimiento general del sistema</w:t>
+      </w:r>
+      <w:r>
+        <w:rPr>
+          <w:rFonts w:hint="default" w:ascii="Roboto" w:hAnsi="Roboto" w:eastAsia="Roboto" w:cs="Roboto"/>
+          <w:b w:val="0"/>
+          <w:bCs w:val="0"/>
+          <w:i w:val="0"/>
+          <w:iCs w:val="0"/>
+          <w:caps w:val="0"/>
+          <w:color w:val="111111"/>
+          <w:spacing w:val="0"/>
+          <w:kern w:val="0"/>
+          <w:sz w:val="24"/>
+          <w:szCs w:val="24"/>
+          <w:shd w:val="clear" w:fill="F7F7F7"/>
+          <w:lang w:eastAsia="zh-CN" w:bidi="ar"/>
+        </w:rPr>
+        <w:fldChar w:fldCharType="end"/>
+      </w:r>
+      <w:r>
+        <w:rPr>
+          <w:rFonts w:hint="default" w:ascii="Roboto" w:hAnsi="Roboto" w:eastAsia="Roboto" w:cs="Roboto"/>
+          <w:b w:val="0"/>
+          <w:bCs w:val="0"/>
+          <w:i w:val="0"/>
+          <w:iCs w:val="0"/>
+          <w:caps w:val="0"/>
+          <w:color w:val="111111"/>
+          <w:spacing w:val="0"/>
+          <w:kern w:val="0"/>
+          <w:sz w:val="24"/>
+          <w:szCs w:val="24"/>
+          <w:shd w:val="clear" w:fill="F7F7F7"/>
+          <w:lang w:eastAsia="zh-CN" w:bidi="ar"/>
+        </w:rPr>
+        <w:t>.</w:t>
+      </w:r>
+    </w:p>
+    <w:p>
+      <w:pPr>
+        <w:pStyle w:val="22"/>
+        <w:numPr>
+          <w:ilvl w:val="0"/>
+          <w:numId w:val="4"/>
+        </w:numPr>
+        <w:ind w:left="420" w:leftChars="0" w:hanging="420" w:firstLineChars="0"/>
+        <w:rPr>
+          <w:rFonts w:hint="default" w:ascii="Roboto" w:hAnsi="Roboto" w:eastAsia="Roboto" w:cs="Roboto"/>
+          <w:b w:val="0"/>
+          <w:bCs w:val="0"/>
+          <w:i w:val="0"/>
+          <w:iCs w:val="0"/>
+          <w:caps w:val="0"/>
+          <w:color w:val="111111"/>
+          <w:spacing w:val="0"/>
+          <w:kern w:val="0"/>
+          <w:sz w:val="24"/>
+          <w:szCs w:val="24"/>
+          <w:shd w:val="clear" w:fill="F7F7F7"/>
+          <w:lang w:eastAsia="zh-CN" w:bidi="ar"/>
+        </w:rPr>
+      </w:pPr>
+      <w:r>
+        <w:rPr>
+          <w:rFonts w:hint="default" w:ascii="Roboto" w:hAnsi="Roboto" w:eastAsia="Roboto" w:cs="Roboto"/>
+          <w:b w:val="0"/>
+          <w:bCs w:val="0"/>
+          <w:i w:val="0"/>
+          <w:iCs w:val="0"/>
+          <w:caps w:val="0"/>
+          <w:color w:val="111111"/>
+          <w:spacing w:val="0"/>
+          <w:kern w:val="0"/>
+          <w:sz w:val="24"/>
+          <w:szCs w:val="24"/>
+          <w:shd w:val="clear" w:fill="F7F7F7"/>
+          <w:lang w:eastAsia="zh-CN" w:bidi="ar"/>
+        </w:rPr>
+        <w:fldChar w:fldCharType="begin"/>
+      </w:r>
+      <w:r>
+        <w:rPr>
+          <w:rFonts w:hint="default" w:ascii="Roboto" w:hAnsi="Roboto" w:eastAsia="Roboto" w:cs="Roboto"/>
+          <w:b w:val="0"/>
+          <w:bCs w:val="0"/>
+          <w:i w:val="0"/>
+          <w:iCs w:val="0"/>
+          <w:caps w:val="0"/>
+          <w:color w:val="111111"/>
+          <w:spacing w:val="0"/>
+          <w:kern w:val="0"/>
+          <w:sz w:val="24"/>
+          <w:szCs w:val="24"/>
+          <w:shd w:val="clear" w:fill="F7F7F7"/>
+          <w:lang w:eastAsia="zh-CN" w:bidi="ar"/>
+        </w:rPr>
+        <w:instrText xml:space="preserve"> HYPERLINK "https://blog.jacobsdata.com/2020/02/19/a-brief-intro-to-clean-architecture-clean-ddd-and-cqrs" </w:instrText>
+      </w:r>
+      <w:r>
+        <w:rPr>
+          <w:rFonts w:hint="default" w:ascii="Roboto" w:hAnsi="Roboto" w:eastAsia="Roboto" w:cs="Roboto"/>
+          <w:b w:val="0"/>
+          <w:bCs w:val="0"/>
+          <w:i w:val="0"/>
+          <w:iCs w:val="0"/>
+          <w:caps w:val="0"/>
+          <w:color w:val="111111"/>
+          <w:spacing w:val="0"/>
+          <w:kern w:val="0"/>
+          <w:sz w:val="24"/>
+          <w:szCs w:val="24"/>
+          <w:shd w:val="clear" w:fill="F7F7F7"/>
+          <w:lang w:eastAsia="zh-CN" w:bidi="ar"/>
+        </w:rPr>
+        <w:fldChar w:fldCharType="separate"/>
+      </w:r>
+      <w:r>
+        <w:rPr>
+          <w:rFonts w:hint="default" w:ascii="Roboto" w:hAnsi="Roboto" w:eastAsia="Roboto" w:cs="Roboto"/>
+          <w:b/>
+          <w:bCs/>
+          <w:i w:val="0"/>
+          <w:iCs w:val="0"/>
+          <w:caps w:val="0"/>
+          <w:color w:val="111111"/>
+          <w:spacing w:val="0"/>
+          <w:kern w:val="0"/>
+          <w:sz w:val="24"/>
+          <w:szCs w:val="24"/>
+          <w:shd w:val="clear" w:fill="F7F7F7"/>
+          <w:lang w:eastAsia="zh-CN" w:bidi="ar"/>
+        </w:rPr>
+        <w:t>Facilidad de prueba:</w:t>
+      </w:r>
+      <w:r>
+        <w:rPr>
+          <w:rFonts w:hint="default" w:ascii="Roboto" w:hAnsi="Roboto" w:eastAsia="Roboto" w:cs="Roboto"/>
+          <w:b w:val="0"/>
+          <w:bCs w:val="0"/>
+          <w:i w:val="0"/>
+          <w:iCs w:val="0"/>
+          <w:caps w:val="0"/>
+          <w:color w:val="111111"/>
+          <w:spacing w:val="0"/>
+          <w:kern w:val="0"/>
+          <w:sz w:val="24"/>
+          <w:szCs w:val="24"/>
+          <w:shd w:val="clear" w:fill="F7F7F7"/>
+          <w:lang w:eastAsia="zh-CN" w:bidi="ar"/>
+        </w:rPr>
+        <w:t xml:space="preserve"> La segregación de responsabilidades facilita la creación de pruebas unitarias y de integración</w:t>
+      </w:r>
+      <w:r>
+        <w:rPr>
+          <w:rFonts w:hint="default" w:ascii="Roboto" w:hAnsi="Roboto" w:eastAsia="Roboto" w:cs="Roboto"/>
+          <w:b w:val="0"/>
+          <w:bCs w:val="0"/>
+          <w:i w:val="0"/>
+          <w:iCs w:val="0"/>
+          <w:caps w:val="0"/>
+          <w:color w:val="111111"/>
+          <w:spacing w:val="0"/>
+          <w:kern w:val="0"/>
+          <w:sz w:val="24"/>
+          <w:szCs w:val="24"/>
+          <w:shd w:val="clear" w:fill="F7F7F7"/>
+          <w:lang w:eastAsia="zh-CN" w:bidi="ar"/>
+        </w:rPr>
+        <w:fldChar w:fldCharType="end"/>
+      </w:r>
+      <w:r>
+        <w:rPr>
+          <w:rFonts w:hint="default" w:ascii="Roboto" w:hAnsi="Roboto" w:eastAsia="Roboto" w:cs="Roboto"/>
+          <w:b w:val="0"/>
+          <w:bCs w:val="0"/>
+          <w:i w:val="0"/>
+          <w:iCs w:val="0"/>
+          <w:caps w:val="0"/>
+          <w:color w:val="111111"/>
+          <w:spacing w:val="0"/>
+          <w:kern w:val="0"/>
+          <w:sz w:val="24"/>
+          <w:szCs w:val="24"/>
+          <w:shd w:val="clear" w:fill="F7F7F7"/>
+          <w:lang w:eastAsia="zh-CN" w:bidi="ar"/>
+        </w:rPr>
+        <w:t>.</w:t>
+      </w:r>
+    </w:p>
+    <w:p>
+      <w:pPr>
+        <w:pStyle w:val="22"/>
+        <w:numPr>
+          <w:ilvl w:val="0"/>
+          <w:numId w:val="4"/>
+        </w:numPr>
+        <w:ind w:left="420" w:leftChars="0" w:hanging="420" w:firstLineChars="0"/>
+        <w:rPr>
+          <w:rFonts w:hint="default" w:ascii="Roboto" w:hAnsi="Roboto" w:eastAsia="Roboto" w:cs="Roboto"/>
+          <w:b w:val="0"/>
+          <w:bCs w:val="0"/>
+          <w:i w:val="0"/>
+          <w:iCs w:val="0"/>
+          <w:caps w:val="0"/>
+          <w:color w:val="111111"/>
+          <w:spacing w:val="0"/>
+          <w:kern w:val="0"/>
+          <w:sz w:val="24"/>
+          <w:szCs w:val="24"/>
+          <w:shd w:val="clear" w:fill="F7F7F7"/>
+          <w:lang w:eastAsia="zh-CN" w:bidi="ar"/>
+        </w:rPr>
+      </w:pPr>
+      <w:r>
+        <w:rPr>
+          <w:rFonts w:hint="default" w:ascii="Roboto" w:hAnsi="Roboto" w:eastAsia="Roboto" w:cs="Roboto"/>
+          <w:b w:val="0"/>
+          <w:bCs w:val="0"/>
+          <w:i w:val="0"/>
+          <w:iCs w:val="0"/>
+          <w:caps w:val="0"/>
+          <w:color w:val="111111"/>
+          <w:spacing w:val="0"/>
+          <w:kern w:val="0"/>
+          <w:sz w:val="24"/>
+          <w:szCs w:val="24"/>
+          <w:shd w:val="clear" w:fill="F7F7F7"/>
+          <w:lang w:eastAsia="zh-CN" w:bidi="ar"/>
+        </w:rPr>
+        <w:fldChar w:fldCharType="begin"/>
+      </w:r>
+      <w:r>
+        <w:rPr>
+          <w:rFonts w:hint="default" w:ascii="Roboto" w:hAnsi="Roboto" w:eastAsia="Roboto" w:cs="Roboto"/>
+          <w:b w:val="0"/>
+          <w:bCs w:val="0"/>
+          <w:i w:val="0"/>
+          <w:iCs w:val="0"/>
+          <w:caps w:val="0"/>
+          <w:color w:val="111111"/>
+          <w:spacing w:val="0"/>
+          <w:kern w:val="0"/>
+          <w:sz w:val="24"/>
+          <w:szCs w:val="24"/>
+          <w:shd w:val="clear" w:fill="F7F7F7"/>
+          <w:lang w:eastAsia="zh-CN" w:bidi="ar"/>
+        </w:rPr>
+        <w:instrText xml:space="preserve"> HYPERLINK "https://blog.jacobsdata.com/2020/02/19/a-brief-intro-to-clean-architecture-clean-ddd-and-cqrs" </w:instrText>
+      </w:r>
+      <w:r>
+        <w:rPr>
+          <w:rFonts w:hint="default" w:ascii="Roboto" w:hAnsi="Roboto" w:eastAsia="Roboto" w:cs="Roboto"/>
+          <w:b w:val="0"/>
+          <w:bCs w:val="0"/>
+          <w:i w:val="0"/>
+          <w:iCs w:val="0"/>
+          <w:caps w:val="0"/>
+          <w:color w:val="111111"/>
+          <w:spacing w:val="0"/>
+          <w:kern w:val="0"/>
+          <w:sz w:val="24"/>
+          <w:szCs w:val="24"/>
+          <w:shd w:val="clear" w:fill="F7F7F7"/>
+          <w:lang w:eastAsia="zh-CN" w:bidi="ar"/>
+        </w:rPr>
+        <w:fldChar w:fldCharType="separate"/>
+      </w:r>
+      <w:r>
+        <w:rPr>
+          <w:rFonts w:hint="default" w:ascii="Roboto" w:hAnsi="Roboto" w:eastAsia="Roboto" w:cs="Roboto"/>
+          <w:b/>
+          <w:bCs/>
+          <w:i w:val="0"/>
+          <w:iCs w:val="0"/>
+          <w:caps w:val="0"/>
+          <w:color w:val="111111"/>
+          <w:spacing w:val="0"/>
+          <w:kern w:val="0"/>
+          <w:sz w:val="24"/>
+          <w:szCs w:val="24"/>
+          <w:shd w:val="clear" w:fill="F7F7F7"/>
+          <w:lang w:eastAsia="zh-CN" w:bidi="ar"/>
+        </w:rPr>
+        <w:t>Escalabilidad:</w:t>
+      </w:r>
+      <w:r>
+        <w:rPr>
+          <w:rFonts w:hint="default" w:ascii="Roboto" w:hAnsi="Roboto" w:eastAsia="Roboto" w:cs="Roboto"/>
+          <w:b w:val="0"/>
+          <w:bCs w:val="0"/>
+          <w:i w:val="0"/>
+          <w:iCs w:val="0"/>
+          <w:caps w:val="0"/>
+          <w:color w:val="111111"/>
+          <w:spacing w:val="0"/>
+          <w:kern w:val="0"/>
+          <w:sz w:val="24"/>
+          <w:szCs w:val="24"/>
+          <w:shd w:val="clear" w:fill="F7F7F7"/>
+          <w:lang w:eastAsia="zh-CN" w:bidi="ar"/>
+        </w:rPr>
+        <w:t xml:space="preserve"> Permite escalar las operaciones de lectura y escritura de manera independiente, lo que es beneficioso para sistemas con cargas desiguales entre estas operaciones</w:t>
+      </w:r>
+      <w:r>
+        <w:rPr>
+          <w:rFonts w:hint="default" w:ascii="Roboto" w:hAnsi="Roboto" w:eastAsia="Roboto" w:cs="Roboto"/>
+          <w:b w:val="0"/>
+          <w:bCs w:val="0"/>
+          <w:i w:val="0"/>
+          <w:iCs w:val="0"/>
+          <w:caps w:val="0"/>
+          <w:color w:val="111111"/>
+          <w:spacing w:val="0"/>
+          <w:kern w:val="0"/>
+          <w:sz w:val="24"/>
+          <w:szCs w:val="24"/>
+          <w:shd w:val="clear" w:fill="F7F7F7"/>
+          <w:lang w:eastAsia="zh-CN" w:bidi="ar"/>
+        </w:rPr>
+        <w:fldChar w:fldCharType="end"/>
+      </w:r>
+      <w:r>
+        <w:rPr>
+          <w:rFonts w:hint="default" w:ascii="Roboto" w:hAnsi="Roboto" w:eastAsia="Roboto" w:cs="Roboto"/>
+          <w:b w:val="0"/>
+          <w:bCs w:val="0"/>
+          <w:i w:val="0"/>
+          <w:iCs w:val="0"/>
+          <w:caps w:val="0"/>
+          <w:color w:val="111111"/>
+          <w:spacing w:val="0"/>
+          <w:kern w:val="0"/>
+          <w:sz w:val="24"/>
+          <w:szCs w:val="24"/>
+          <w:shd w:val="clear" w:fill="F7F7F7"/>
+          <w:lang w:eastAsia="zh-CN" w:bidi="ar"/>
+        </w:rPr>
+        <w:t>.</w:t>
+      </w:r>
+    </w:p>
+    <w:p>
+      <w:pPr>
+        <w:pStyle w:val="22"/>
+        <w:rPr>
+          <w:rFonts w:hint="default" w:ascii="Roboto" w:hAnsi="Roboto" w:eastAsia="Roboto" w:cs="Roboto"/>
+          <w:b/>
+          <w:bCs/>
+          <w:i w:val="0"/>
+          <w:iCs w:val="0"/>
+          <w:caps w:val="0"/>
+          <w:color w:val="111111"/>
+          <w:spacing w:val="0"/>
+          <w:kern w:val="0"/>
+          <w:sz w:val="24"/>
+          <w:szCs w:val="24"/>
+          <w:shd w:val="clear" w:fill="F7F7F7"/>
+          <w:lang w:eastAsia="zh-CN" w:bidi="ar"/>
+        </w:rPr>
+      </w:pPr>
+      <w:r>
+        <w:rPr>
+          <w:rFonts w:hint="default" w:ascii="Roboto" w:hAnsi="Roboto" w:eastAsia="Roboto" w:cs="Roboto"/>
+          <w:b/>
+          <w:bCs/>
+          <w:i w:val="0"/>
+          <w:iCs w:val="0"/>
+          <w:caps w:val="0"/>
+          <w:color w:val="111111"/>
+          <w:spacing w:val="0"/>
+          <w:kern w:val="0"/>
+          <w:sz w:val="24"/>
+          <w:szCs w:val="24"/>
+          <w:shd w:val="clear" w:fill="F7F7F7"/>
+          <w:lang w:eastAsia="zh-CN" w:bidi="ar"/>
+        </w:rPr>
+        <w:t>Clean Architecture:</w:t>
+      </w:r>
+    </w:p>
+    <w:p>
+      <w:pPr>
+        <w:pStyle w:val="22"/>
+        <w:numPr>
+          <w:ilvl w:val="0"/>
+          <w:numId w:val="4"/>
+        </w:numPr>
+        <w:ind w:left="420" w:leftChars="0" w:hanging="420" w:firstLineChars="0"/>
+        <w:rPr>
+          <w:rFonts w:hint="default" w:ascii="Roboto" w:hAnsi="Roboto" w:eastAsia="Roboto" w:cs="Roboto"/>
+          <w:b w:val="0"/>
+          <w:bCs w:val="0"/>
+          <w:i w:val="0"/>
+          <w:iCs w:val="0"/>
+          <w:caps w:val="0"/>
+          <w:color w:val="111111"/>
+          <w:spacing w:val="0"/>
+          <w:kern w:val="0"/>
+          <w:sz w:val="24"/>
+          <w:szCs w:val="24"/>
+          <w:shd w:val="clear" w:fill="F7F7F7"/>
+          <w:lang w:eastAsia="zh-CN" w:bidi="ar"/>
+        </w:rPr>
+      </w:pPr>
+      <w:r>
+        <w:rPr>
+          <w:rFonts w:hint="default" w:ascii="Roboto" w:hAnsi="Roboto" w:eastAsia="Roboto" w:cs="Roboto"/>
+          <w:b w:val="0"/>
+          <w:bCs w:val="0"/>
+          <w:i w:val="0"/>
+          <w:iCs w:val="0"/>
+          <w:caps w:val="0"/>
+          <w:color w:val="111111"/>
+          <w:spacing w:val="0"/>
+          <w:kern w:val="0"/>
+          <w:sz w:val="24"/>
+          <w:szCs w:val="24"/>
+          <w:shd w:val="clear" w:fill="F7F7F7"/>
+          <w:lang w:eastAsia="zh-CN" w:bidi="ar"/>
+        </w:rPr>
+        <w:fldChar w:fldCharType="begin"/>
+      </w:r>
+      <w:r>
+        <w:rPr>
+          <w:rFonts w:hint="default" w:ascii="Roboto" w:hAnsi="Roboto" w:eastAsia="Roboto" w:cs="Roboto"/>
+          <w:b w:val="0"/>
+          <w:bCs w:val="0"/>
+          <w:i w:val="0"/>
+          <w:iCs w:val="0"/>
+          <w:caps w:val="0"/>
+          <w:color w:val="111111"/>
+          <w:spacing w:val="0"/>
+          <w:kern w:val="0"/>
+          <w:sz w:val="24"/>
+          <w:szCs w:val="24"/>
+          <w:shd w:val="clear" w:fill="F7F7F7"/>
+          <w:lang w:eastAsia="zh-CN" w:bidi="ar"/>
+        </w:rPr>
+        <w:instrText xml:space="preserve"> HYPERLINK "https://blog.jacobsdata.com/2020/02/19/a-brief-intro-to-clean-architecture-clean-ddd-and-cqrs" \t "/home/david/Documentos\\x/_blank" </w:instrText>
+      </w:r>
+      <w:r>
+        <w:rPr>
+          <w:rFonts w:hint="default" w:ascii="Roboto" w:hAnsi="Roboto" w:eastAsia="Roboto" w:cs="Roboto"/>
+          <w:b w:val="0"/>
+          <w:bCs w:val="0"/>
+          <w:i w:val="0"/>
+          <w:iCs w:val="0"/>
+          <w:caps w:val="0"/>
+          <w:color w:val="111111"/>
+          <w:spacing w:val="0"/>
+          <w:kern w:val="0"/>
+          <w:sz w:val="24"/>
+          <w:szCs w:val="24"/>
+          <w:shd w:val="clear" w:fill="F7F7F7"/>
+          <w:lang w:eastAsia="zh-CN" w:bidi="ar"/>
+        </w:rPr>
+        <w:fldChar w:fldCharType="separate"/>
+      </w:r>
+      <w:r>
+        <w:rPr>
+          <w:rFonts w:hint="default" w:ascii="Roboto" w:hAnsi="Roboto" w:eastAsia="Roboto" w:cs="Roboto"/>
+          <w:b/>
+          <w:bCs/>
+          <w:i w:val="0"/>
+          <w:iCs w:val="0"/>
+          <w:caps w:val="0"/>
+          <w:color w:val="111111"/>
+          <w:spacing w:val="0"/>
+          <w:kern w:val="0"/>
+          <w:sz w:val="24"/>
+          <w:szCs w:val="24"/>
+          <w:shd w:val="clear" w:fill="F7F7F7"/>
+          <w:lang w:eastAsia="zh-CN" w:bidi="ar"/>
+        </w:rPr>
+        <w:t>Independencia del framework:</w:t>
+      </w:r>
+      <w:r>
+        <w:rPr>
+          <w:rFonts w:hint="default" w:ascii="Roboto" w:hAnsi="Roboto" w:eastAsia="Roboto" w:cs="Roboto"/>
+          <w:b w:val="0"/>
+          <w:bCs w:val="0"/>
+          <w:i w:val="0"/>
+          <w:iCs w:val="0"/>
+          <w:caps w:val="0"/>
+          <w:color w:val="111111"/>
+          <w:spacing w:val="0"/>
+          <w:kern w:val="0"/>
+          <w:sz w:val="24"/>
+          <w:szCs w:val="24"/>
+          <w:shd w:val="clear" w:fill="F7F7F7"/>
+          <w:lang w:eastAsia="zh-CN" w:bidi="ar"/>
+        </w:rPr>
+        <w:t xml:space="preserve"> La arquitectura no está acoplada a ningún framework específico, lo que promueve la portabilidad del código</w:t>
+      </w:r>
+      <w:r>
+        <w:rPr>
+          <w:rFonts w:hint="default" w:ascii="Roboto" w:hAnsi="Roboto" w:eastAsia="Roboto" w:cs="Roboto"/>
+          <w:b w:val="0"/>
+          <w:bCs w:val="0"/>
+          <w:i w:val="0"/>
+          <w:iCs w:val="0"/>
+          <w:caps w:val="0"/>
+          <w:color w:val="111111"/>
+          <w:spacing w:val="0"/>
+          <w:kern w:val="0"/>
+          <w:sz w:val="24"/>
+          <w:szCs w:val="24"/>
+          <w:shd w:val="clear" w:fill="F7F7F7"/>
+          <w:lang w:eastAsia="zh-CN" w:bidi="ar"/>
+        </w:rPr>
+        <w:fldChar w:fldCharType="end"/>
+      </w:r>
+      <w:r>
+        <w:rPr>
+          <w:rFonts w:hint="default" w:ascii="Roboto" w:hAnsi="Roboto" w:eastAsia="Roboto" w:cs="Roboto"/>
+          <w:b w:val="0"/>
+          <w:bCs w:val="0"/>
+          <w:i w:val="0"/>
+          <w:iCs w:val="0"/>
+          <w:caps w:val="0"/>
+          <w:color w:val="111111"/>
+          <w:spacing w:val="0"/>
+          <w:kern w:val="0"/>
+          <w:sz w:val="24"/>
+          <w:szCs w:val="24"/>
+          <w:shd w:val="clear" w:fill="F7F7F7"/>
+          <w:lang w:eastAsia="zh-CN" w:bidi="ar"/>
+        </w:rPr>
+        <w:t>.</w:t>
+      </w:r>
+    </w:p>
+    <w:p>
+      <w:pPr>
+        <w:pStyle w:val="22"/>
+        <w:numPr>
+          <w:ilvl w:val="0"/>
+          <w:numId w:val="4"/>
+        </w:numPr>
+        <w:ind w:left="420" w:leftChars="0" w:hanging="420" w:firstLineChars="0"/>
+        <w:rPr>
+          <w:rFonts w:hint="default" w:ascii="Roboto" w:hAnsi="Roboto" w:eastAsia="Roboto" w:cs="Roboto"/>
+          <w:b w:val="0"/>
+          <w:bCs w:val="0"/>
+          <w:i w:val="0"/>
+          <w:iCs w:val="0"/>
+          <w:caps w:val="0"/>
+          <w:color w:val="111111"/>
+          <w:spacing w:val="0"/>
+          <w:kern w:val="0"/>
+          <w:sz w:val="24"/>
+          <w:szCs w:val="24"/>
+          <w:shd w:val="clear" w:fill="F7F7F7"/>
+          <w:lang w:eastAsia="zh-CN" w:bidi="ar"/>
+        </w:rPr>
+      </w:pPr>
+      <w:r>
+        <w:rPr>
+          <w:rFonts w:hint="default" w:ascii="Roboto" w:hAnsi="Roboto" w:eastAsia="Roboto" w:cs="Roboto"/>
+          <w:b w:val="0"/>
+          <w:bCs w:val="0"/>
+          <w:i w:val="0"/>
+          <w:iCs w:val="0"/>
+          <w:caps w:val="0"/>
+          <w:color w:val="111111"/>
+          <w:spacing w:val="0"/>
+          <w:kern w:val="0"/>
+          <w:sz w:val="24"/>
+          <w:szCs w:val="24"/>
+          <w:shd w:val="clear" w:fill="F7F7F7"/>
+          <w:lang w:eastAsia="zh-CN" w:bidi="ar"/>
+        </w:rPr>
+        <w:fldChar w:fldCharType="begin"/>
+      </w:r>
+      <w:r>
+        <w:rPr>
+          <w:rFonts w:hint="default" w:ascii="Roboto" w:hAnsi="Roboto" w:eastAsia="Roboto" w:cs="Roboto"/>
+          <w:b w:val="0"/>
+          <w:bCs w:val="0"/>
+          <w:i w:val="0"/>
+          <w:iCs w:val="0"/>
+          <w:caps w:val="0"/>
+          <w:color w:val="111111"/>
+          <w:spacing w:val="0"/>
+          <w:kern w:val="0"/>
+          <w:sz w:val="24"/>
+          <w:szCs w:val="24"/>
+          <w:shd w:val="clear" w:fill="F7F7F7"/>
+          <w:lang w:eastAsia="zh-CN" w:bidi="ar"/>
+        </w:rPr>
+        <w:instrText xml:space="preserve"> HYPERLINK "https://blog.jacobsdata.com/2020/02/19/a-brief-intro-to-clean-architecture-clean-ddd-and-cqrs" </w:instrText>
+      </w:r>
+      <w:r>
+        <w:rPr>
+          <w:rFonts w:hint="default" w:ascii="Roboto" w:hAnsi="Roboto" w:eastAsia="Roboto" w:cs="Roboto"/>
+          <w:b w:val="0"/>
+          <w:bCs w:val="0"/>
+          <w:i w:val="0"/>
+          <w:iCs w:val="0"/>
+          <w:caps w:val="0"/>
+          <w:color w:val="111111"/>
+          <w:spacing w:val="0"/>
+          <w:kern w:val="0"/>
+          <w:sz w:val="24"/>
+          <w:szCs w:val="24"/>
+          <w:shd w:val="clear" w:fill="F7F7F7"/>
+          <w:lang w:eastAsia="zh-CN" w:bidi="ar"/>
+        </w:rPr>
+        <w:fldChar w:fldCharType="separate"/>
+      </w:r>
+      <w:r>
+        <w:rPr>
+          <w:rFonts w:hint="default" w:ascii="Roboto" w:hAnsi="Roboto" w:eastAsia="Roboto" w:cs="Roboto"/>
+          <w:b/>
+          <w:bCs/>
+          <w:i w:val="0"/>
+          <w:iCs w:val="0"/>
+          <w:caps w:val="0"/>
+          <w:color w:val="111111"/>
+          <w:spacing w:val="0"/>
+          <w:kern w:val="0"/>
+          <w:sz w:val="24"/>
+          <w:szCs w:val="24"/>
+          <w:shd w:val="clear" w:fill="F7F7F7"/>
+          <w:lang w:eastAsia="zh-CN" w:bidi="ar"/>
+        </w:rPr>
+        <w:t>Testabilidad:</w:t>
+      </w:r>
+      <w:r>
+        <w:rPr>
+          <w:rFonts w:hint="default" w:ascii="Roboto" w:hAnsi="Roboto" w:eastAsia="Roboto" w:cs="Roboto"/>
+          <w:b w:val="0"/>
+          <w:bCs w:val="0"/>
+          <w:i w:val="0"/>
+          <w:iCs w:val="0"/>
+          <w:caps w:val="0"/>
+          <w:color w:val="111111"/>
+          <w:spacing w:val="0"/>
+          <w:kern w:val="0"/>
+          <w:sz w:val="24"/>
+          <w:szCs w:val="24"/>
+          <w:shd w:val="clear" w:fill="F7F7F7"/>
+          <w:lang w:eastAsia="zh-CN" w:bidi="ar"/>
+        </w:rPr>
+        <w:t xml:space="preserve"> Facilita la escritura de pruebas unitarias al desacoplar la lógica de negocio de la infraestructura y la interfaz de usuario</w:t>
+      </w:r>
+      <w:r>
+        <w:rPr>
+          <w:rFonts w:hint="default" w:ascii="Roboto" w:hAnsi="Roboto" w:eastAsia="Roboto" w:cs="Roboto"/>
+          <w:b w:val="0"/>
+          <w:bCs w:val="0"/>
+          <w:i w:val="0"/>
+          <w:iCs w:val="0"/>
+          <w:caps w:val="0"/>
+          <w:color w:val="111111"/>
+          <w:spacing w:val="0"/>
+          <w:kern w:val="0"/>
+          <w:sz w:val="24"/>
+          <w:szCs w:val="24"/>
+          <w:shd w:val="clear" w:fill="F7F7F7"/>
+          <w:lang w:eastAsia="zh-CN" w:bidi="ar"/>
+        </w:rPr>
+        <w:fldChar w:fldCharType="end"/>
+      </w:r>
+      <w:r>
+        <w:rPr>
+          <w:rFonts w:hint="default" w:ascii="Roboto" w:hAnsi="Roboto" w:eastAsia="Roboto" w:cs="Roboto"/>
+          <w:b w:val="0"/>
+          <w:bCs w:val="0"/>
+          <w:i w:val="0"/>
+          <w:iCs w:val="0"/>
+          <w:caps w:val="0"/>
+          <w:color w:val="111111"/>
+          <w:spacing w:val="0"/>
+          <w:kern w:val="0"/>
+          <w:sz w:val="24"/>
+          <w:szCs w:val="24"/>
+          <w:shd w:val="clear" w:fill="F7F7F7"/>
+          <w:lang w:eastAsia="zh-CN" w:bidi="ar"/>
+        </w:rPr>
+        <w:t>.</w:t>
+      </w:r>
+    </w:p>
+    <w:p>
+      <w:pPr>
+        <w:pStyle w:val="22"/>
+        <w:numPr>
+          <w:ilvl w:val="0"/>
+          <w:numId w:val="4"/>
+        </w:numPr>
+        <w:ind w:left="420" w:leftChars="0" w:hanging="420" w:firstLineChars="0"/>
+        <w:rPr>
+          <w:rFonts w:hint="default" w:ascii="Roboto" w:hAnsi="Roboto" w:eastAsia="Roboto" w:cs="Roboto"/>
+          <w:b w:val="0"/>
+          <w:bCs w:val="0"/>
+          <w:i w:val="0"/>
+          <w:iCs w:val="0"/>
+          <w:caps w:val="0"/>
+          <w:color w:val="111111"/>
+          <w:spacing w:val="0"/>
+          <w:kern w:val="0"/>
+          <w:sz w:val="24"/>
+          <w:szCs w:val="24"/>
+          <w:shd w:val="clear" w:fill="F7F7F7"/>
+          <w:lang w:eastAsia="zh-CN" w:bidi="ar"/>
+        </w:rPr>
+      </w:pPr>
+      <w:r>
+        <w:rPr>
+          <w:rFonts w:hint="default" w:ascii="Roboto" w:hAnsi="Roboto" w:eastAsia="Roboto" w:cs="Roboto"/>
+          <w:b w:val="0"/>
+          <w:bCs w:val="0"/>
+          <w:i w:val="0"/>
+          <w:iCs w:val="0"/>
+          <w:caps w:val="0"/>
+          <w:color w:val="111111"/>
+          <w:spacing w:val="0"/>
+          <w:kern w:val="0"/>
+          <w:sz w:val="24"/>
+          <w:szCs w:val="24"/>
+          <w:shd w:val="clear" w:fill="F7F7F7"/>
+          <w:lang w:eastAsia="zh-CN" w:bidi="ar"/>
+        </w:rPr>
+        <w:fldChar w:fldCharType="begin"/>
+      </w:r>
+      <w:r>
+        <w:rPr>
+          <w:rFonts w:hint="default" w:ascii="Roboto" w:hAnsi="Roboto" w:eastAsia="Roboto" w:cs="Roboto"/>
+          <w:b w:val="0"/>
+          <w:bCs w:val="0"/>
+          <w:i w:val="0"/>
+          <w:iCs w:val="0"/>
+          <w:caps w:val="0"/>
+          <w:color w:val="111111"/>
+          <w:spacing w:val="0"/>
+          <w:kern w:val="0"/>
+          <w:sz w:val="24"/>
+          <w:szCs w:val="24"/>
+          <w:shd w:val="clear" w:fill="F7F7F7"/>
+          <w:lang w:eastAsia="zh-CN" w:bidi="ar"/>
+        </w:rPr>
+        <w:instrText xml:space="preserve"> HYPERLINK "https://blog.jacobsdata.com/2020/02/19/a-brief-intro-to-clean-architecture-clean-ddd-and-cqrs" \t "/home/david/Documentos\\x/_blank" </w:instrText>
+      </w:r>
+      <w:r>
+        <w:rPr>
+          <w:rFonts w:hint="default" w:ascii="Roboto" w:hAnsi="Roboto" w:eastAsia="Roboto" w:cs="Roboto"/>
+          <w:b w:val="0"/>
+          <w:bCs w:val="0"/>
+          <w:i w:val="0"/>
+          <w:iCs w:val="0"/>
+          <w:caps w:val="0"/>
+          <w:color w:val="111111"/>
+          <w:spacing w:val="0"/>
+          <w:kern w:val="0"/>
+          <w:sz w:val="24"/>
+          <w:szCs w:val="24"/>
+          <w:shd w:val="clear" w:fill="F7F7F7"/>
+          <w:lang w:eastAsia="zh-CN" w:bidi="ar"/>
+        </w:rPr>
+        <w:fldChar w:fldCharType="separate"/>
+      </w:r>
+      <w:r>
+        <w:rPr>
+          <w:rFonts w:hint="default" w:ascii="Roboto" w:hAnsi="Roboto" w:eastAsia="Roboto" w:cs="Roboto"/>
+          <w:b/>
+          <w:bCs/>
+          <w:i w:val="0"/>
+          <w:iCs w:val="0"/>
+          <w:caps w:val="0"/>
+          <w:color w:val="111111"/>
+          <w:spacing w:val="0"/>
+          <w:kern w:val="0"/>
+          <w:sz w:val="24"/>
+          <w:szCs w:val="24"/>
+          <w:shd w:val="clear" w:fill="F7F7F7"/>
+          <w:lang w:eastAsia="zh-CN" w:bidi="ar"/>
+        </w:rPr>
+        <w:t>Independencia de la interfaz de usuario y la base de datos:</w:t>
+      </w:r>
+      <w:r>
+        <w:rPr>
+          <w:rFonts w:hint="default" w:ascii="Roboto" w:hAnsi="Roboto" w:eastAsia="Roboto" w:cs="Roboto"/>
+          <w:b w:val="0"/>
+          <w:bCs w:val="0"/>
+          <w:i w:val="0"/>
+          <w:iCs w:val="0"/>
+          <w:caps w:val="0"/>
+          <w:color w:val="111111"/>
+          <w:spacing w:val="0"/>
+          <w:kern w:val="0"/>
+          <w:sz w:val="24"/>
+          <w:szCs w:val="24"/>
+          <w:shd w:val="clear" w:fill="F7F7F7"/>
+          <w:lang w:eastAsia="zh-CN" w:bidi="ar"/>
+        </w:rPr>
+        <w:t xml:space="preserve"> Permite cambiar la UI o la base de datos sin afectar la lógica de negocio</w:t>
+      </w:r>
+      <w:r>
+        <w:rPr>
+          <w:rFonts w:hint="default" w:ascii="Roboto" w:hAnsi="Roboto" w:eastAsia="Roboto" w:cs="Roboto"/>
+          <w:b w:val="0"/>
+          <w:bCs w:val="0"/>
+          <w:i w:val="0"/>
+          <w:iCs w:val="0"/>
+          <w:caps w:val="0"/>
+          <w:color w:val="111111"/>
+          <w:spacing w:val="0"/>
+          <w:kern w:val="0"/>
+          <w:sz w:val="24"/>
+          <w:szCs w:val="24"/>
+          <w:shd w:val="clear" w:fill="F7F7F7"/>
+          <w:lang w:eastAsia="zh-CN" w:bidi="ar"/>
+        </w:rPr>
+        <w:fldChar w:fldCharType="end"/>
+      </w:r>
+      <w:r>
+        <w:rPr>
+          <w:rFonts w:hint="default" w:ascii="Roboto" w:hAnsi="Roboto" w:eastAsia="Roboto" w:cs="Roboto"/>
+          <w:b w:val="0"/>
+          <w:bCs w:val="0"/>
+          <w:i w:val="0"/>
+          <w:iCs w:val="0"/>
+          <w:caps w:val="0"/>
+          <w:color w:val="111111"/>
+          <w:spacing w:val="0"/>
+          <w:kern w:val="0"/>
+          <w:sz w:val="24"/>
+          <w:szCs w:val="24"/>
+          <w:shd w:val="clear" w:fill="F7F7F7"/>
+          <w:lang w:eastAsia="zh-CN" w:bidi="ar"/>
+        </w:rPr>
+        <w:t>.</w:t>
+      </w:r>
+    </w:p>
+    <w:p>
+      <w:pPr>
+        <w:pStyle w:val="22"/>
+        <w:numPr>
+          <w:ilvl w:val="0"/>
+          <w:numId w:val="4"/>
+        </w:numPr>
+        <w:ind w:left="420" w:leftChars="0" w:hanging="420" w:firstLineChars="0"/>
+        <w:rPr>
+          <w:rFonts w:hint="default" w:ascii="Roboto" w:hAnsi="Roboto" w:eastAsia="Roboto" w:cs="Roboto"/>
+          <w:b w:val="0"/>
+          <w:bCs w:val="0"/>
+          <w:i w:val="0"/>
+          <w:iCs w:val="0"/>
+          <w:caps w:val="0"/>
+          <w:color w:val="111111"/>
+          <w:spacing w:val="0"/>
+          <w:kern w:val="0"/>
+          <w:sz w:val="24"/>
+          <w:szCs w:val="24"/>
+          <w:shd w:val="clear" w:fill="F7F7F7"/>
+          <w:lang w:eastAsia="zh-CN" w:bidi="ar"/>
+        </w:rPr>
+      </w:pPr>
+      <w:r>
+        <w:rPr>
+          <w:rFonts w:hint="default" w:ascii="Roboto" w:hAnsi="Roboto" w:eastAsia="Roboto" w:cs="Roboto"/>
+          <w:b w:val="0"/>
+          <w:bCs w:val="0"/>
+          <w:i w:val="0"/>
+          <w:iCs w:val="0"/>
+          <w:caps w:val="0"/>
+          <w:color w:val="111111"/>
+          <w:spacing w:val="0"/>
+          <w:kern w:val="0"/>
+          <w:sz w:val="24"/>
+          <w:szCs w:val="24"/>
+          <w:shd w:val="clear" w:fill="F7F7F7"/>
+          <w:lang w:eastAsia="zh-CN" w:bidi="ar"/>
+        </w:rPr>
+        <w:fldChar w:fldCharType="begin"/>
+      </w:r>
+      <w:r>
+        <w:rPr>
+          <w:rFonts w:hint="default" w:ascii="Roboto" w:hAnsi="Roboto" w:eastAsia="Roboto" w:cs="Roboto"/>
+          <w:b w:val="0"/>
+          <w:bCs w:val="0"/>
+          <w:i w:val="0"/>
+          <w:iCs w:val="0"/>
+          <w:caps w:val="0"/>
+          <w:color w:val="111111"/>
+          <w:spacing w:val="0"/>
+          <w:kern w:val="0"/>
+          <w:sz w:val="24"/>
+          <w:szCs w:val="24"/>
+          <w:shd w:val="clear" w:fill="F7F7F7"/>
+          <w:lang w:eastAsia="zh-CN" w:bidi="ar"/>
+        </w:rPr>
+        <w:instrText xml:space="preserve"> HYPERLINK "https://blog.jacobsdata.com/2020/02/19/a-brief-intro-to-clean-architecture-clean-ddd-and-cqrs" \t "/home/david/Documentos\\x/_blank" </w:instrText>
+      </w:r>
+      <w:r>
+        <w:rPr>
+          <w:rFonts w:hint="default" w:ascii="Roboto" w:hAnsi="Roboto" w:eastAsia="Roboto" w:cs="Roboto"/>
+          <w:b w:val="0"/>
+          <w:bCs w:val="0"/>
+          <w:i w:val="0"/>
+          <w:iCs w:val="0"/>
+          <w:caps w:val="0"/>
+          <w:color w:val="111111"/>
+          <w:spacing w:val="0"/>
+          <w:kern w:val="0"/>
+          <w:sz w:val="24"/>
+          <w:szCs w:val="24"/>
+          <w:shd w:val="clear" w:fill="F7F7F7"/>
+          <w:lang w:eastAsia="zh-CN" w:bidi="ar"/>
+        </w:rPr>
+        <w:fldChar w:fldCharType="separate"/>
+      </w:r>
+      <w:r>
+        <w:rPr>
+          <w:rFonts w:hint="default" w:ascii="Roboto" w:hAnsi="Roboto" w:eastAsia="Roboto" w:cs="Roboto"/>
+          <w:b/>
+          <w:bCs/>
+          <w:i w:val="0"/>
+          <w:iCs w:val="0"/>
+          <w:caps w:val="0"/>
+          <w:color w:val="111111"/>
+          <w:spacing w:val="0"/>
+          <w:kern w:val="0"/>
+          <w:sz w:val="24"/>
+          <w:szCs w:val="24"/>
+          <w:shd w:val="clear" w:fill="F7F7F7"/>
+          <w:lang w:eastAsia="zh-CN" w:bidi="ar"/>
+        </w:rPr>
+        <w:t>Regla de dependencia:</w:t>
+      </w:r>
+      <w:r>
+        <w:rPr>
+          <w:rFonts w:hint="default" w:ascii="Roboto" w:hAnsi="Roboto" w:eastAsia="Roboto" w:cs="Roboto"/>
+          <w:b w:val="0"/>
+          <w:bCs w:val="0"/>
+          <w:i w:val="0"/>
+          <w:iCs w:val="0"/>
+          <w:caps w:val="0"/>
+          <w:color w:val="111111"/>
+          <w:spacing w:val="0"/>
+          <w:kern w:val="0"/>
+          <w:sz w:val="24"/>
+          <w:szCs w:val="24"/>
+          <w:shd w:val="clear" w:fill="F7F7F7"/>
+          <w:lang w:eastAsia="zh-CN" w:bidi="ar"/>
+        </w:rPr>
+        <w:t xml:space="preserve"> El código fuente solo puede tener dependencias hacia adentro, lo que significa que las capas internas no saben nada sobre las capas externas</w:t>
+      </w:r>
+      <w:r>
+        <w:rPr>
+          <w:rFonts w:hint="default" w:ascii="Roboto" w:hAnsi="Roboto" w:eastAsia="Roboto" w:cs="Roboto"/>
+          <w:b w:val="0"/>
+          <w:bCs w:val="0"/>
+          <w:i w:val="0"/>
+          <w:iCs w:val="0"/>
+          <w:caps w:val="0"/>
+          <w:color w:val="111111"/>
+          <w:spacing w:val="0"/>
+          <w:kern w:val="0"/>
+          <w:sz w:val="24"/>
+          <w:szCs w:val="24"/>
+          <w:shd w:val="clear" w:fill="F7F7F7"/>
+          <w:lang w:eastAsia="zh-CN" w:bidi="ar"/>
+        </w:rPr>
+        <w:fldChar w:fldCharType="end"/>
+      </w:r>
+      <w:r>
+        <w:rPr>
+          <w:rFonts w:hint="default" w:ascii="Roboto" w:hAnsi="Roboto" w:eastAsia="Roboto" w:cs="Roboto"/>
+          <w:b w:val="0"/>
+          <w:bCs w:val="0"/>
+          <w:i w:val="0"/>
+          <w:iCs w:val="0"/>
+          <w:caps w:val="0"/>
+          <w:color w:val="111111"/>
+          <w:spacing w:val="0"/>
+          <w:kern w:val="0"/>
+          <w:sz w:val="24"/>
+          <w:szCs w:val="24"/>
+          <w:shd w:val="clear" w:fill="F7F7F7"/>
+          <w:lang w:eastAsia="zh-CN" w:bidi="ar"/>
+        </w:rPr>
+        <w:t>.</w:t>
+      </w:r>
+    </w:p>
+    <w:p>
+      <w:pPr>
+        <w:pStyle w:val="22"/>
+        <w:rPr>
+          <w:rFonts w:hint="default" w:ascii="Roboto" w:hAnsi="Roboto" w:eastAsia="Roboto" w:cs="Roboto"/>
+          <w:b/>
+          <w:bCs/>
+          <w:i w:val="0"/>
+          <w:iCs w:val="0"/>
+          <w:caps w:val="0"/>
+          <w:color w:val="111111"/>
+          <w:spacing w:val="0"/>
+          <w:kern w:val="0"/>
+          <w:sz w:val="24"/>
+          <w:szCs w:val="24"/>
+          <w:shd w:val="clear" w:fill="F7F7F7"/>
+          <w:lang w:eastAsia="zh-CN" w:bidi="ar"/>
+        </w:rPr>
+      </w:pPr>
+      <w:r>
+        <w:rPr>
+          <w:rFonts w:hint="default" w:ascii="Roboto" w:hAnsi="Roboto" w:eastAsia="Roboto" w:cs="Roboto"/>
+          <w:b/>
+          <w:bCs/>
+          <w:i w:val="0"/>
+          <w:iCs w:val="0"/>
+          <w:caps w:val="0"/>
+          <w:color w:val="111111"/>
+          <w:spacing w:val="0"/>
+          <w:kern w:val="0"/>
+          <w:sz w:val="24"/>
+          <w:szCs w:val="24"/>
+          <w:shd w:val="clear" w:fill="F7F7F7"/>
+          <w:lang w:eastAsia="zh-CN" w:bidi="ar"/>
+        </w:rPr>
+        <w:t>DDD (Domain-Driven Design):</w:t>
+      </w:r>
+    </w:p>
+    <w:p>
+      <w:pPr>
+        <w:pStyle w:val="22"/>
+        <w:numPr>
+          <w:ilvl w:val="0"/>
+          <w:numId w:val="4"/>
+        </w:numPr>
+        <w:ind w:left="420" w:leftChars="0" w:hanging="420" w:firstLineChars="0"/>
+        <w:rPr>
+          <w:rFonts w:hint="default" w:ascii="Roboto" w:hAnsi="Roboto" w:eastAsia="Roboto" w:cs="Roboto"/>
+          <w:b w:val="0"/>
+          <w:bCs w:val="0"/>
+          <w:i w:val="0"/>
+          <w:iCs w:val="0"/>
+          <w:caps w:val="0"/>
+          <w:color w:val="111111"/>
+          <w:spacing w:val="0"/>
+          <w:kern w:val="0"/>
+          <w:sz w:val="24"/>
+          <w:szCs w:val="24"/>
+          <w:shd w:val="clear" w:fill="F7F7F7"/>
+          <w:lang w:eastAsia="zh-CN" w:bidi="ar"/>
+        </w:rPr>
+      </w:pPr>
+      <w:bookmarkStart w:id="0" w:name="_GoBack"/>
+      <w:r>
+        <w:rPr>
+          <w:rFonts w:hint="default" w:ascii="Roboto" w:hAnsi="Roboto" w:eastAsia="Roboto" w:cs="Roboto"/>
+          <w:b w:val="0"/>
+          <w:bCs w:val="0"/>
+          <w:i w:val="0"/>
+          <w:iCs w:val="0"/>
+          <w:caps w:val="0"/>
+          <w:color w:val="111111"/>
+          <w:spacing w:val="0"/>
+          <w:kern w:val="0"/>
+          <w:sz w:val="24"/>
+          <w:szCs w:val="24"/>
+          <w:shd w:val="clear" w:fill="F7F7F7"/>
+          <w:lang w:eastAsia="zh-CN" w:bidi="ar"/>
+        </w:rPr>
+        <w:fldChar w:fldCharType="begin"/>
+      </w:r>
+      <w:r>
+        <w:rPr>
+          <w:rFonts w:hint="default" w:ascii="Roboto" w:hAnsi="Roboto" w:eastAsia="Roboto" w:cs="Roboto"/>
+          <w:b w:val="0"/>
+          <w:bCs w:val="0"/>
+          <w:i w:val="0"/>
+          <w:iCs w:val="0"/>
+          <w:caps w:val="0"/>
+          <w:color w:val="111111"/>
+          <w:spacing w:val="0"/>
+          <w:kern w:val="0"/>
+          <w:sz w:val="24"/>
+          <w:szCs w:val="24"/>
+          <w:shd w:val="clear" w:fill="F7F7F7"/>
+          <w:lang w:eastAsia="zh-CN" w:bidi="ar"/>
+        </w:rPr>
+        <w:instrText xml:space="preserve"> HYPERLINK "https://blog.jacobsdata.com/2020/02/19/a-brief-intro-to-clean-architecture-clean-ddd-and-cqrs" \t "/home/david/Documentos\\x/_blank" </w:instrText>
+      </w:r>
+      <w:r>
+        <w:rPr>
+          <w:rFonts w:hint="default" w:ascii="Roboto" w:hAnsi="Roboto" w:eastAsia="Roboto" w:cs="Roboto"/>
+          <w:b w:val="0"/>
+          <w:bCs w:val="0"/>
+          <w:i w:val="0"/>
+          <w:iCs w:val="0"/>
+          <w:caps w:val="0"/>
+          <w:color w:val="111111"/>
+          <w:spacing w:val="0"/>
+          <w:kern w:val="0"/>
+          <w:sz w:val="24"/>
+          <w:szCs w:val="24"/>
+          <w:shd w:val="clear" w:fill="F7F7F7"/>
+          <w:lang w:eastAsia="zh-CN" w:bidi="ar"/>
+        </w:rPr>
+        <w:fldChar w:fldCharType="separate"/>
+      </w:r>
+      <w:r>
+        <w:rPr>
+          <w:rFonts w:hint="default" w:ascii="Roboto" w:hAnsi="Roboto" w:eastAsia="Roboto" w:cs="Roboto"/>
+          <w:b/>
+          <w:bCs/>
+          <w:i w:val="0"/>
+          <w:iCs w:val="0"/>
+          <w:caps w:val="0"/>
+          <w:color w:val="111111"/>
+          <w:spacing w:val="0"/>
+          <w:kern w:val="0"/>
+          <w:sz w:val="24"/>
+          <w:szCs w:val="24"/>
+          <w:shd w:val="clear" w:fill="F7F7F7"/>
+          <w:lang w:eastAsia="zh-CN" w:bidi="ar"/>
+        </w:rPr>
+        <w:t>Enfoque en el dominio del negocio:</w:t>
+      </w:r>
+      <w:r>
+        <w:rPr>
+          <w:rFonts w:hint="default" w:ascii="Roboto" w:hAnsi="Roboto" w:eastAsia="Roboto" w:cs="Roboto"/>
+          <w:b w:val="0"/>
+          <w:bCs w:val="0"/>
+          <w:i w:val="0"/>
+          <w:iCs w:val="0"/>
+          <w:caps w:val="0"/>
+          <w:color w:val="111111"/>
+          <w:spacing w:val="0"/>
+          <w:kern w:val="0"/>
+          <w:sz w:val="24"/>
+          <w:szCs w:val="24"/>
+          <w:shd w:val="clear" w:fill="F7F7F7"/>
+          <w:lang w:eastAsia="zh-CN" w:bidi="ar"/>
+        </w:rPr>
+        <w:t xml:space="preserve"> DDD pone el énfasis en la lógica y las reglas del negocio, lo que ayuda a crear software que resuelve problemas del negocio de manera efectiva</w:t>
+      </w:r>
+      <w:r>
+        <w:rPr>
+          <w:rFonts w:hint="default" w:ascii="Roboto" w:hAnsi="Roboto" w:eastAsia="Roboto" w:cs="Roboto"/>
+          <w:b w:val="0"/>
+          <w:bCs w:val="0"/>
+          <w:i w:val="0"/>
+          <w:iCs w:val="0"/>
+          <w:caps w:val="0"/>
+          <w:color w:val="111111"/>
+          <w:spacing w:val="0"/>
+          <w:kern w:val="0"/>
+          <w:sz w:val="24"/>
+          <w:szCs w:val="24"/>
+          <w:shd w:val="clear" w:fill="F7F7F7"/>
+          <w:lang w:eastAsia="zh-CN" w:bidi="ar"/>
+        </w:rPr>
+        <w:fldChar w:fldCharType="end"/>
+      </w:r>
+      <w:r>
+        <w:rPr>
+          <w:rFonts w:hint="default" w:ascii="Roboto" w:hAnsi="Roboto" w:eastAsia="Roboto" w:cs="Roboto"/>
+          <w:b w:val="0"/>
+          <w:bCs w:val="0"/>
+          <w:i w:val="0"/>
+          <w:iCs w:val="0"/>
+          <w:caps w:val="0"/>
+          <w:color w:val="111111"/>
+          <w:spacing w:val="0"/>
+          <w:kern w:val="0"/>
+          <w:sz w:val="24"/>
+          <w:szCs w:val="24"/>
+          <w:shd w:val="clear" w:fill="F7F7F7"/>
+          <w:lang w:eastAsia="zh-CN" w:bidi="ar"/>
+        </w:rPr>
+        <w:t>.</w:t>
+      </w:r>
+    </w:p>
+    <w:p>
+      <w:pPr>
+        <w:pStyle w:val="22"/>
+        <w:numPr>
+          <w:ilvl w:val="0"/>
+          <w:numId w:val="4"/>
+        </w:numPr>
+        <w:ind w:left="420" w:leftChars="0" w:hanging="420" w:firstLineChars="0"/>
+        <w:rPr>
+          <w:rFonts w:hint="default" w:ascii="Roboto" w:hAnsi="Roboto" w:eastAsia="Roboto" w:cs="Roboto"/>
+          <w:b w:val="0"/>
+          <w:bCs w:val="0"/>
+          <w:i w:val="0"/>
+          <w:iCs w:val="0"/>
+          <w:caps w:val="0"/>
+          <w:color w:val="111111"/>
+          <w:spacing w:val="0"/>
+          <w:kern w:val="0"/>
+          <w:sz w:val="24"/>
+          <w:szCs w:val="24"/>
+          <w:shd w:val="clear" w:fill="F7F7F7"/>
+          <w:lang w:eastAsia="zh-CN" w:bidi="ar"/>
+        </w:rPr>
+      </w:pPr>
+      <w:r>
+        <w:rPr>
+          <w:rFonts w:hint="default" w:ascii="Roboto" w:hAnsi="Roboto" w:eastAsia="Roboto" w:cs="Roboto"/>
+          <w:b w:val="0"/>
+          <w:bCs w:val="0"/>
+          <w:i w:val="0"/>
+          <w:iCs w:val="0"/>
+          <w:caps w:val="0"/>
+          <w:color w:val="111111"/>
+          <w:spacing w:val="0"/>
+          <w:kern w:val="0"/>
+          <w:sz w:val="24"/>
+          <w:szCs w:val="24"/>
+          <w:shd w:val="clear" w:fill="F7F7F7"/>
+          <w:lang w:eastAsia="zh-CN" w:bidi="ar"/>
+        </w:rPr>
+        <w:fldChar w:fldCharType="begin"/>
+      </w:r>
+      <w:r>
+        <w:rPr>
+          <w:rFonts w:hint="default" w:ascii="Roboto" w:hAnsi="Roboto" w:eastAsia="Roboto" w:cs="Roboto"/>
+          <w:b w:val="0"/>
+          <w:bCs w:val="0"/>
+          <w:i w:val="0"/>
+          <w:iCs w:val="0"/>
+          <w:caps w:val="0"/>
+          <w:color w:val="111111"/>
+          <w:spacing w:val="0"/>
+          <w:kern w:val="0"/>
+          <w:sz w:val="24"/>
+          <w:szCs w:val="24"/>
+          <w:shd w:val="clear" w:fill="F7F7F7"/>
+          <w:lang w:eastAsia="zh-CN" w:bidi="ar"/>
+        </w:rPr>
+        <w:instrText xml:space="preserve"> HYPERLINK "https://blog.jacobsdata.com/2020/02/19/a-brief-intro-to-clean-architecture-clean-ddd-and-cqrs" </w:instrText>
+      </w:r>
+      <w:r>
+        <w:rPr>
+          <w:rFonts w:hint="default" w:ascii="Roboto" w:hAnsi="Roboto" w:eastAsia="Roboto" w:cs="Roboto"/>
+          <w:b w:val="0"/>
+          <w:bCs w:val="0"/>
+          <w:i w:val="0"/>
+          <w:iCs w:val="0"/>
+          <w:caps w:val="0"/>
+          <w:color w:val="111111"/>
+          <w:spacing w:val="0"/>
+          <w:kern w:val="0"/>
+          <w:sz w:val="24"/>
+          <w:szCs w:val="24"/>
+          <w:shd w:val="clear" w:fill="F7F7F7"/>
+          <w:lang w:eastAsia="zh-CN" w:bidi="ar"/>
+        </w:rPr>
+        <w:fldChar w:fldCharType="separate"/>
+      </w:r>
+      <w:r>
+        <w:rPr>
+          <w:rFonts w:hint="default" w:ascii="Roboto" w:hAnsi="Roboto" w:eastAsia="Roboto" w:cs="Roboto"/>
+          <w:b/>
+          <w:bCs/>
+          <w:i w:val="0"/>
+          <w:iCs w:val="0"/>
+          <w:caps w:val="0"/>
+          <w:color w:val="111111"/>
+          <w:spacing w:val="0"/>
+          <w:kern w:val="0"/>
+          <w:sz w:val="24"/>
+          <w:szCs w:val="24"/>
+          <w:shd w:val="clear" w:fill="F7F7F7"/>
+          <w:lang w:eastAsia="zh-CN" w:bidi="ar"/>
+        </w:rPr>
+        <w:t>Lenguaje ubicuo:</w:t>
+      </w:r>
+      <w:r>
+        <w:rPr>
+          <w:rFonts w:hint="default" w:ascii="Roboto" w:hAnsi="Roboto" w:eastAsia="Roboto" w:cs="Roboto"/>
+          <w:b w:val="0"/>
+          <w:bCs w:val="0"/>
+          <w:i w:val="0"/>
+          <w:iCs w:val="0"/>
+          <w:caps w:val="0"/>
+          <w:color w:val="111111"/>
+          <w:spacing w:val="0"/>
+          <w:kern w:val="0"/>
+          <w:sz w:val="24"/>
+          <w:szCs w:val="24"/>
+          <w:shd w:val="clear" w:fill="F7F7F7"/>
+          <w:lang w:eastAsia="zh-CN" w:bidi="ar"/>
+        </w:rPr>
+        <w:t xml:space="preserve"> Fomenta la comunicación entre desarrolladores y expertos del dominio mediante un lenguaje común, reduciendo así los malentendidos</w:t>
+      </w:r>
+      <w:r>
+        <w:rPr>
+          <w:rFonts w:hint="default" w:ascii="Roboto" w:hAnsi="Roboto" w:eastAsia="Roboto" w:cs="Roboto"/>
+          <w:b w:val="0"/>
+          <w:bCs w:val="0"/>
+          <w:i w:val="0"/>
+          <w:iCs w:val="0"/>
+          <w:caps w:val="0"/>
+          <w:color w:val="111111"/>
+          <w:spacing w:val="0"/>
+          <w:kern w:val="0"/>
+          <w:sz w:val="24"/>
+          <w:szCs w:val="24"/>
+          <w:shd w:val="clear" w:fill="F7F7F7"/>
+          <w:lang w:eastAsia="zh-CN" w:bidi="ar"/>
+        </w:rPr>
+        <w:fldChar w:fldCharType="end"/>
+      </w:r>
+      <w:r>
+        <w:rPr>
+          <w:rFonts w:hint="default" w:ascii="Roboto" w:hAnsi="Roboto" w:eastAsia="Roboto" w:cs="Roboto"/>
+          <w:b w:val="0"/>
+          <w:bCs w:val="0"/>
+          <w:i w:val="0"/>
+          <w:iCs w:val="0"/>
+          <w:caps w:val="0"/>
+          <w:color w:val="111111"/>
+          <w:spacing w:val="0"/>
+          <w:kern w:val="0"/>
+          <w:sz w:val="24"/>
+          <w:szCs w:val="24"/>
+          <w:shd w:val="clear" w:fill="F7F7F7"/>
+          <w:lang w:eastAsia="zh-CN" w:bidi="ar"/>
+        </w:rPr>
+        <w:t>.</w:t>
+      </w:r>
+    </w:p>
+    <w:p>
+      <w:pPr>
+        <w:pStyle w:val="22"/>
+        <w:numPr>
+          <w:ilvl w:val="0"/>
+          <w:numId w:val="4"/>
+        </w:numPr>
+        <w:ind w:left="420" w:leftChars="0" w:hanging="420" w:firstLineChars="0"/>
+        <w:rPr>
+          <w:rFonts w:hint="default" w:ascii="Roboto" w:hAnsi="Roboto" w:eastAsia="Roboto" w:cs="Roboto"/>
+          <w:b w:val="0"/>
+          <w:bCs w:val="0"/>
+          <w:i w:val="0"/>
+          <w:iCs w:val="0"/>
+          <w:caps w:val="0"/>
+          <w:color w:val="111111"/>
+          <w:spacing w:val="0"/>
+          <w:kern w:val="0"/>
+          <w:sz w:val="24"/>
+          <w:szCs w:val="24"/>
+          <w:shd w:val="clear" w:fill="F7F7F7"/>
+          <w:lang w:eastAsia="zh-CN" w:bidi="ar"/>
+        </w:rPr>
+      </w:pPr>
+      <w:r>
+        <w:rPr>
+          <w:rFonts w:hint="default" w:ascii="Roboto" w:hAnsi="Roboto" w:eastAsia="Roboto" w:cs="Roboto"/>
+          <w:b w:val="0"/>
+          <w:bCs w:val="0"/>
+          <w:i w:val="0"/>
+          <w:iCs w:val="0"/>
+          <w:caps w:val="0"/>
+          <w:color w:val="111111"/>
+          <w:spacing w:val="0"/>
+          <w:kern w:val="0"/>
+          <w:sz w:val="24"/>
+          <w:szCs w:val="24"/>
+          <w:shd w:val="clear" w:fill="F7F7F7"/>
+          <w:lang w:eastAsia="zh-CN" w:bidi="ar"/>
+        </w:rPr>
+        <w:fldChar w:fldCharType="begin"/>
+      </w:r>
+      <w:r>
+        <w:rPr>
+          <w:rFonts w:hint="default" w:ascii="Roboto" w:hAnsi="Roboto" w:eastAsia="Roboto" w:cs="Roboto"/>
+          <w:b w:val="0"/>
+          <w:bCs w:val="0"/>
+          <w:i w:val="0"/>
+          <w:iCs w:val="0"/>
+          <w:caps w:val="0"/>
+          <w:color w:val="111111"/>
+          <w:spacing w:val="0"/>
+          <w:kern w:val="0"/>
+          <w:sz w:val="24"/>
+          <w:szCs w:val="24"/>
+          <w:shd w:val="clear" w:fill="F7F7F7"/>
+          <w:lang w:eastAsia="zh-CN" w:bidi="ar"/>
+        </w:rPr>
+        <w:instrText xml:space="preserve"> HYPERLINK "https://blog.jacobsdata.com/2020/02/19/a-brief-intro-to-clean-architecture-clean-ddd-and-cqrs" </w:instrText>
+      </w:r>
+      <w:r>
+        <w:rPr>
+          <w:rFonts w:hint="default" w:ascii="Roboto" w:hAnsi="Roboto" w:eastAsia="Roboto" w:cs="Roboto"/>
+          <w:b w:val="0"/>
+          <w:bCs w:val="0"/>
+          <w:i w:val="0"/>
+          <w:iCs w:val="0"/>
+          <w:caps w:val="0"/>
+          <w:color w:val="111111"/>
+          <w:spacing w:val="0"/>
+          <w:kern w:val="0"/>
+          <w:sz w:val="24"/>
+          <w:szCs w:val="24"/>
+          <w:shd w:val="clear" w:fill="F7F7F7"/>
+          <w:lang w:eastAsia="zh-CN" w:bidi="ar"/>
+        </w:rPr>
+        <w:fldChar w:fldCharType="separate"/>
+      </w:r>
+      <w:r>
+        <w:rPr>
+          <w:rFonts w:hint="default" w:ascii="Roboto" w:hAnsi="Roboto" w:eastAsia="Roboto" w:cs="Roboto"/>
+          <w:b/>
+          <w:bCs/>
+          <w:i w:val="0"/>
+          <w:iCs w:val="0"/>
+          <w:caps w:val="0"/>
+          <w:color w:val="111111"/>
+          <w:spacing w:val="0"/>
+          <w:kern w:val="0"/>
+          <w:sz w:val="24"/>
+          <w:szCs w:val="24"/>
+          <w:shd w:val="clear" w:fill="F7F7F7"/>
+          <w:lang w:eastAsia="zh-CN" w:bidi="ar"/>
+        </w:rPr>
+        <w:t>Diseño modular:</w:t>
+      </w:r>
+      <w:r>
+        <w:rPr>
+          <w:rFonts w:hint="default" w:ascii="Roboto" w:hAnsi="Roboto" w:eastAsia="Roboto" w:cs="Roboto"/>
+          <w:b w:val="0"/>
+          <w:bCs w:val="0"/>
+          <w:i w:val="0"/>
+          <w:iCs w:val="0"/>
+          <w:caps w:val="0"/>
+          <w:color w:val="111111"/>
+          <w:spacing w:val="0"/>
+          <w:kern w:val="0"/>
+          <w:sz w:val="24"/>
+          <w:szCs w:val="24"/>
+          <w:shd w:val="clear" w:fill="F7F7F7"/>
+          <w:lang w:eastAsia="zh-CN" w:bidi="ar"/>
+        </w:rPr>
+        <w:t xml:space="preserve"> Promueve un diseño modular del software, facilitando la mantenibilidad y evolución del sistema</w:t>
+      </w:r>
+      <w:r>
+        <w:rPr>
+          <w:rFonts w:hint="default" w:ascii="Roboto" w:hAnsi="Roboto" w:eastAsia="Roboto" w:cs="Roboto"/>
+          <w:b w:val="0"/>
+          <w:bCs w:val="0"/>
+          <w:i w:val="0"/>
+          <w:iCs w:val="0"/>
+          <w:caps w:val="0"/>
+          <w:color w:val="111111"/>
+          <w:spacing w:val="0"/>
+          <w:kern w:val="0"/>
+          <w:sz w:val="24"/>
+          <w:szCs w:val="24"/>
+          <w:shd w:val="clear" w:fill="F7F7F7"/>
+          <w:lang w:eastAsia="zh-CN" w:bidi="ar"/>
+        </w:rPr>
+        <w:fldChar w:fldCharType="end"/>
+      </w:r>
+      <w:r>
+        <w:rPr>
+          <w:rFonts w:hint="default" w:ascii="Roboto" w:hAnsi="Roboto" w:eastAsia="Roboto" w:cs="Roboto"/>
+          <w:b w:val="0"/>
+          <w:bCs w:val="0"/>
+          <w:i w:val="0"/>
+          <w:iCs w:val="0"/>
+          <w:caps w:val="0"/>
+          <w:color w:val="111111"/>
+          <w:spacing w:val="0"/>
+          <w:kern w:val="0"/>
+          <w:sz w:val="24"/>
+          <w:szCs w:val="24"/>
+          <w:shd w:val="clear" w:fill="F7F7F7"/>
+          <w:lang w:eastAsia="zh-CN" w:bidi="ar"/>
+        </w:rPr>
+        <w:t>.</w:t>
+      </w:r>
+    </w:p>
+    <w:p>
+      <w:pPr>
+        <w:pStyle w:val="22"/>
+        <w:numPr>
+          <w:ilvl w:val="0"/>
+          <w:numId w:val="4"/>
+        </w:numPr>
+        <w:ind w:left="420" w:leftChars="0" w:hanging="420" w:firstLineChars="0"/>
+        <w:rPr>
+          <w:rFonts w:hint="default" w:ascii="Roboto" w:hAnsi="Roboto" w:eastAsia="Roboto" w:cs="Roboto"/>
+          <w:b w:val="0"/>
+          <w:bCs w:val="0"/>
+          <w:i w:val="0"/>
+          <w:iCs w:val="0"/>
+          <w:caps w:val="0"/>
+          <w:color w:val="111111"/>
+          <w:spacing w:val="0"/>
+          <w:kern w:val="0"/>
+          <w:sz w:val="24"/>
+          <w:szCs w:val="24"/>
+          <w:shd w:val="clear" w:fill="F7F7F7"/>
+          <w:lang w:eastAsia="zh-CN" w:bidi="ar"/>
+        </w:rPr>
+      </w:pPr>
+      <w:r>
+        <w:rPr>
+          <w:rFonts w:hint="default" w:ascii="Roboto" w:hAnsi="Roboto" w:eastAsia="Roboto" w:cs="Roboto"/>
+          <w:b w:val="0"/>
+          <w:bCs w:val="0"/>
+          <w:i w:val="0"/>
+          <w:iCs w:val="0"/>
+          <w:caps w:val="0"/>
+          <w:color w:val="111111"/>
+          <w:spacing w:val="0"/>
+          <w:kern w:val="0"/>
+          <w:sz w:val="24"/>
+          <w:szCs w:val="24"/>
+          <w:shd w:val="clear" w:fill="F7F7F7"/>
+          <w:lang w:eastAsia="zh-CN" w:bidi="ar"/>
+        </w:rPr>
+        <w:fldChar w:fldCharType="begin"/>
+      </w:r>
+      <w:r>
+        <w:rPr>
+          <w:rFonts w:hint="default" w:ascii="Roboto" w:hAnsi="Roboto" w:eastAsia="Roboto" w:cs="Roboto"/>
+          <w:b w:val="0"/>
+          <w:bCs w:val="0"/>
+          <w:i w:val="0"/>
+          <w:iCs w:val="0"/>
+          <w:caps w:val="0"/>
+          <w:color w:val="111111"/>
+          <w:spacing w:val="0"/>
+          <w:kern w:val="0"/>
+          <w:sz w:val="24"/>
+          <w:szCs w:val="24"/>
+          <w:shd w:val="clear" w:fill="F7F7F7"/>
+          <w:lang w:eastAsia="zh-CN" w:bidi="ar"/>
+        </w:rPr>
+        <w:instrText xml:space="preserve"> HYPERLINK "https://blog.jacobsdata.com/2020/02/19/a-brief-intro-to-clean-architecture-clean-ddd-and-cqrs" \t "/home/david/Documentos\\x/_blank" </w:instrText>
+      </w:r>
+      <w:r>
+        <w:rPr>
+          <w:rFonts w:hint="default" w:ascii="Roboto" w:hAnsi="Roboto" w:eastAsia="Roboto" w:cs="Roboto"/>
+          <w:b w:val="0"/>
+          <w:bCs w:val="0"/>
+          <w:i w:val="0"/>
+          <w:iCs w:val="0"/>
+          <w:caps w:val="0"/>
+          <w:color w:val="111111"/>
+          <w:spacing w:val="0"/>
+          <w:kern w:val="0"/>
+          <w:sz w:val="24"/>
+          <w:szCs w:val="24"/>
+          <w:shd w:val="clear" w:fill="F7F7F7"/>
+          <w:lang w:eastAsia="zh-CN" w:bidi="ar"/>
+        </w:rPr>
+        <w:fldChar w:fldCharType="separate"/>
+      </w:r>
+      <w:r>
+        <w:rPr>
+          <w:rFonts w:hint="default" w:ascii="Roboto" w:hAnsi="Roboto" w:eastAsia="Roboto" w:cs="Roboto"/>
+          <w:b/>
+          <w:bCs/>
+          <w:i w:val="0"/>
+          <w:iCs w:val="0"/>
+          <w:caps w:val="0"/>
+          <w:color w:val="111111"/>
+          <w:spacing w:val="0"/>
+          <w:kern w:val="0"/>
+          <w:sz w:val="24"/>
+          <w:szCs w:val="24"/>
+          <w:shd w:val="clear" w:fill="F7F7F7"/>
+          <w:lang w:eastAsia="zh-CN" w:bidi="ar"/>
+        </w:rPr>
+        <w:t>Integración con otras prácticas:</w:t>
+      </w:r>
+      <w:r>
+        <w:rPr>
+          <w:rFonts w:hint="default" w:ascii="Roboto" w:hAnsi="Roboto" w:eastAsia="Roboto" w:cs="Roboto"/>
+          <w:b w:val="0"/>
+          <w:bCs w:val="0"/>
+          <w:i w:val="0"/>
+          <w:iCs w:val="0"/>
+          <w:caps w:val="0"/>
+          <w:color w:val="111111"/>
+          <w:spacing w:val="0"/>
+          <w:kern w:val="0"/>
+          <w:sz w:val="24"/>
+          <w:szCs w:val="24"/>
+          <w:shd w:val="clear" w:fill="F7F7F7"/>
+          <w:lang w:eastAsia="zh-CN" w:bidi="ar"/>
+        </w:rPr>
+        <w:t xml:space="preserve"> DDD se integra bien con otras prácticas y patrones de diseño, como CQRS y Clean Architecture, para formar una metodología robusta</w:t>
+      </w:r>
+      <w:r>
+        <w:rPr>
+          <w:rFonts w:hint="default" w:ascii="Roboto" w:hAnsi="Roboto" w:eastAsia="Roboto" w:cs="Roboto"/>
+          <w:b w:val="0"/>
+          <w:bCs w:val="0"/>
+          <w:i w:val="0"/>
+          <w:iCs w:val="0"/>
+          <w:caps w:val="0"/>
+          <w:color w:val="111111"/>
+          <w:spacing w:val="0"/>
+          <w:kern w:val="0"/>
+          <w:sz w:val="24"/>
+          <w:szCs w:val="24"/>
+          <w:shd w:val="clear" w:fill="F7F7F7"/>
+          <w:lang w:eastAsia="zh-CN" w:bidi="ar"/>
+        </w:rPr>
+        <w:fldChar w:fldCharType="end"/>
+      </w:r>
+      <w:r>
+        <w:rPr>
+          <w:rFonts w:hint="default" w:ascii="Roboto" w:hAnsi="Roboto" w:eastAsia="Roboto" w:cs="Roboto"/>
+          <w:b w:val="0"/>
+          <w:bCs w:val="0"/>
+          <w:i w:val="0"/>
+          <w:iCs w:val="0"/>
+          <w:caps w:val="0"/>
+          <w:color w:val="111111"/>
+          <w:spacing w:val="0"/>
+          <w:kern w:val="0"/>
+          <w:sz w:val="24"/>
+          <w:szCs w:val="24"/>
+          <w:shd w:val="clear" w:fill="F7F7F7"/>
+          <w:lang w:eastAsia="zh-CN" w:bidi="ar"/>
+        </w:rPr>
+        <w:t>.</w:t>
+      </w:r>
+    </w:p>
+    <w:bookmarkEnd w:id="0"/>
+    <w:p>
+      <w:pPr>
+        <w:pStyle w:val="22"/>
+        <w:rPr>
+          <w:rFonts w:hint="default" w:ascii="Roboto" w:hAnsi="Roboto" w:eastAsia="Roboto" w:cs="Roboto"/>
+          <w:b w:val="0"/>
+          <w:bCs w:val="0"/>
+          <w:i w:val="0"/>
+          <w:iCs w:val="0"/>
+          <w:caps w:val="0"/>
+          <w:color w:val="111111"/>
+          <w:spacing w:val="0"/>
+          <w:kern w:val="0"/>
+          <w:sz w:val="28"/>
+          <w:szCs w:val="28"/>
+          <w:shd w:val="clear" w:fill="F7F7F7"/>
+          <w:lang w:eastAsia="zh-CN" w:bidi="ar"/>
+        </w:rPr>
       </w:pPr>
     </w:p>
     <w:sectPr>
@@ -1688,6 +3679,26 @@
     </w:lvl>
   </w:abstractNum>
   <w:abstractNum w:abstractNumId="2">
+    <w:nsid w:val="FA2ED17F"/>
+    <w:multiLevelType w:val="singleLevel"/>
+    <w:tmpl w:val="FA2ED17F"/>
+    <w:lvl w:ilvl="0" w:tentative="0">
+      <w:start w:val="1"/>
+      <w:numFmt w:val="bullet"/>
+      <w:lvlText w:val=""/>
+      <w:lvlJc w:val="left"/>
+      <w:pPr>
+        <w:tabs>
+          <w:tab w:val="left" w:pos="420"/>
+        </w:tabs>
+        <w:ind w:left="420" w:leftChars="0" w:hanging="420" w:firstLineChars="0"/>
+      </w:pPr>
+      <w:rPr>
+        <w:rFonts w:hint="default" w:ascii="Wingdings" w:hAnsi="Wingdings"/>
+      </w:rPr>
+    </w:lvl>
+  </w:abstractNum>
+  <w:abstractNum w:abstractNumId="3">
     <w:nsid w:val="5F7FDFBA"/>
     <w:multiLevelType w:val="multilevel"/>
     <w:tmpl w:val="5F7FDFBA"/>
@@ -1729,7 +3740,7 @@
     </w:lvl>
   </w:abstractNum>
   <w:num w:numId="1">
-    <w:abstractNumId w:val="2"/>
+    <w:abstractNumId w:val="3"/>
   </w:num>
   <w:num w:numId="2">
     <w:abstractNumId w:val="1"/>
@@ -1739,6 +3750,9 @@
   </w:num>
   <w:num w:numId="3">
     <w:abstractNumId w:val="0"/>
+  </w:num>
+  <w:num w:numId="4">
+    <w:abstractNumId w:val="2"/>
   </w:num>
 </w:numbering>
 </file>

</xml_diff>